<commit_message>
Added at 143 video
</commit_message>
<xml_diff>
--- a/JPA (Data Modeling) with Spring and Hibernate.docx
+++ b/JPA (Data Modeling) with Spring and Hibernate.docx
@@ -22,21 +22,8 @@
           <w:u w:val="single"/>
           <w:lang w:val="en-US"/>
         </w:rPr>
-        <w:t xml:space="preserve">JPA Entity </w:t>
-      </w:r>
-      <w:proofErr w:type="spellStart"/>
-      <w:r>
-        <w:rPr>
-          <w:b/>
-          <w:bCs/>
-          <w:sz w:val="30"/>
-          <w:szCs w:val="30"/>
-          <w:u w:val="single"/>
-          <w:lang w:val="en-US"/>
-        </w:rPr>
-        <w:t>Relantionships</w:t>
-      </w:r>
-      <w:proofErr w:type="spellEnd"/>
+        <w:t>JPA Entity Relantionships</w:t>
+      </w:r>
     </w:p>
     <w:p>
       <w:pPr>
@@ -62,270 +49,8 @@
           <w:szCs w:val="26"/>
           <w:lang w:val="en-US"/>
         </w:rPr>
-        <w:t xml:space="preserve"> -&gt; prima </w:t>
-      </w:r>
-      <w:proofErr w:type="spellStart"/>
-      <w:r>
-        <w:rPr>
-          <w:sz w:val="26"/>
-          <w:szCs w:val="26"/>
-          <w:lang w:val="en-US"/>
-        </w:rPr>
-        <w:t>inseamna</w:t>
-      </w:r>
-      <w:proofErr w:type="spellEnd"/>
-      <w:r>
-        <w:rPr>
-          <w:sz w:val="26"/>
-          <w:szCs w:val="26"/>
-          <w:lang w:val="en-US"/>
-        </w:rPr>
-        <w:t xml:space="preserve"> ca o </w:t>
-      </w:r>
-      <w:proofErr w:type="spellStart"/>
-      <w:r>
-        <w:rPr>
-          <w:sz w:val="26"/>
-          <w:szCs w:val="26"/>
-          <w:lang w:val="en-US"/>
-        </w:rPr>
-        <w:t>parte</w:t>
-      </w:r>
-      <w:proofErr w:type="spellEnd"/>
-      <w:r>
-        <w:rPr>
-          <w:sz w:val="26"/>
-          <w:szCs w:val="26"/>
-          <w:lang w:val="en-US"/>
-        </w:rPr>
-        <w:t xml:space="preserve"> a </w:t>
-      </w:r>
-      <w:proofErr w:type="spellStart"/>
-      <w:r>
-        <w:rPr>
-          <w:sz w:val="26"/>
-          <w:szCs w:val="26"/>
-          <w:lang w:val="en-US"/>
-        </w:rPr>
-        <w:t>relatiei</w:t>
-      </w:r>
-      <w:proofErr w:type="spellEnd"/>
-      <w:r>
-        <w:rPr>
-          <w:sz w:val="26"/>
-          <w:szCs w:val="26"/>
-          <w:lang w:val="en-US"/>
-        </w:rPr>
-        <w:t xml:space="preserve"> nu </w:t>
-      </w:r>
-      <w:proofErr w:type="spellStart"/>
-      <w:r>
-        <w:rPr>
-          <w:sz w:val="26"/>
-          <w:szCs w:val="26"/>
-          <w:lang w:val="en-US"/>
-        </w:rPr>
-        <w:t>va</w:t>
-      </w:r>
-      <w:proofErr w:type="spellEnd"/>
-      <w:r>
-        <w:rPr>
-          <w:sz w:val="26"/>
-          <w:szCs w:val="26"/>
-          <w:lang w:val="en-US"/>
-        </w:rPr>
-        <w:t xml:space="preserve"> </w:t>
-      </w:r>
-      <w:proofErr w:type="spellStart"/>
-      <w:r>
-        <w:rPr>
-          <w:sz w:val="26"/>
-          <w:szCs w:val="26"/>
-          <w:lang w:val="en-US"/>
-        </w:rPr>
-        <w:t>stii</w:t>
-      </w:r>
-      <w:proofErr w:type="spellEnd"/>
-      <w:r>
-        <w:rPr>
-          <w:sz w:val="26"/>
-          <w:szCs w:val="26"/>
-          <w:lang w:val="en-US"/>
-        </w:rPr>
-        <w:t xml:space="preserve"> de </w:t>
-      </w:r>
-      <w:proofErr w:type="spellStart"/>
-      <w:r>
-        <w:rPr>
-          <w:sz w:val="26"/>
-          <w:szCs w:val="26"/>
-          <w:lang w:val="en-US"/>
-        </w:rPr>
-        <w:t>cealalta</w:t>
-      </w:r>
-      <w:proofErr w:type="spellEnd"/>
-      <w:r>
-        <w:rPr>
-          <w:sz w:val="26"/>
-          <w:szCs w:val="26"/>
-          <w:lang w:val="en-US"/>
-        </w:rPr>
-        <w:t xml:space="preserve">, </w:t>
-      </w:r>
-      <w:proofErr w:type="spellStart"/>
-      <w:r>
-        <w:rPr>
-          <w:sz w:val="26"/>
-          <w:szCs w:val="26"/>
-          <w:lang w:val="en-US"/>
-        </w:rPr>
-        <w:t>iar</w:t>
-      </w:r>
-      <w:proofErr w:type="spellEnd"/>
-      <w:r>
-        <w:rPr>
-          <w:sz w:val="26"/>
-          <w:szCs w:val="26"/>
-          <w:lang w:val="en-US"/>
-        </w:rPr>
-        <w:t xml:space="preserve"> a </w:t>
-      </w:r>
-      <w:proofErr w:type="spellStart"/>
-      <w:r>
-        <w:rPr>
-          <w:sz w:val="26"/>
-          <w:szCs w:val="26"/>
-          <w:lang w:val="en-US"/>
-        </w:rPr>
-        <w:t>doua</w:t>
-      </w:r>
-      <w:proofErr w:type="spellEnd"/>
-      <w:r>
-        <w:rPr>
-          <w:sz w:val="26"/>
-          <w:szCs w:val="26"/>
-          <w:lang w:val="en-US"/>
-        </w:rPr>
-        <w:t xml:space="preserve"> ca </w:t>
-      </w:r>
-      <w:proofErr w:type="spellStart"/>
-      <w:r>
-        <w:rPr>
-          <w:sz w:val="26"/>
-          <w:szCs w:val="26"/>
-          <w:lang w:val="en-US"/>
-        </w:rPr>
-        <w:t>ambele</w:t>
-      </w:r>
-      <w:proofErr w:type="spellEnd"/>
-      <w:r>
-        <w:rPr>
-          <w:sz w:val="26"/>
-          <w:szCs w:val="26"/>
-          <w:lang w:val="en-US"/>
-        </w:rPr>
-        <w:t xml:space="preserve"> parti </w:t>
-      </w:r>
-      <w:proofErr w:type="spellStart"/>
-      <w:r>
-        <w:rPr>
-          <w:sz w:val="26"/>
-          <w:szCs w:val="26"/>
-          <w:lang w:val="en-US"/>
-        </w:rPr>
-        <w:t>stiu</w:t>
-      </w:r>
-      <w:proofErr w:type="spellEnd"/>
-      <w:r>
-        <w:rPr>
-          <w:sz w:val="26"/>
-          <w:szCs w:val="26"/>
-          <w:lang w:val="en-US"/>
-        </w:rPr>
-        <w:t xml:space="preserve"> de </w:t>
-      </w:r>
-      <w:proofErr w:type="spellStart"/>
-      <w:r>
-        <w:rPr>
-          <w:sz w:val="26"/>
-          <w:szCs w:val="26"/>
-          <w:lang w:val="en-US"/>
-        </w:rPr>
-        <w:t>ambele</w:t>
-      </w:r>
-      <w:proofErr w:type="spellEnd"/>
-      <w:r>
-        <w:rPr>
-          <w:sz w:val="26"/>
-          <w:szCs w:val="26"/>
-          <w:lang w:val="en-US"/>
-        </w:rPr>
-        <w:t xml:space="preserve">. Este </w:t>
-      </w:r>
-      <w:proofErr w:type="spellStart"/>
-      <w:r>
-        <w:rPr>
-          <w:sz w:val="26"/>
-          <w:szCs w:val="26"/>
-          <w:lang w:val="en-US"/>
-        </w:rPr>
-        <w:t>recomandat</w:t>
-      </w:r>
-      <w:proofErr w:type="spellEnd"/>
-      <w:r>
-        <w:rPr>
-          <w:sz w:val="26"/>
-          <w:szCs w:val="26"/>
-          <w:lang w:val="en-US"/>
-        </w:rPr>
-        <w:t xml:space="preserve"> </w:t>
-      </w:r>
-      <w:proofErr w:type="spellStart"/>
-      <w:r>
-        <w:rPr>
-          <w:sz w:val="26"/>
-          <w:szCs w:val="26"/>
-          <w:lang w:val="en-US"/>
-        </w:rPr>
-        <w:t>sa</w:t>
-      </w:r>
-      <w:proofErr w:type="spellEnd"/>
-      <w:r>
-        <w:rPr>
-          <w:sz w:val="26"/>
-          <w:szCs w:val="26"/>
-          <w:lang w:val="en-US"/>
-        </w:rPr>
-        <w:t xml:space="preserve"> </w:t>
-      </w:r>
-      <w:proofErr w:type="spellStart"/>
-      <w:r>
-        <w:rPr>
-          <w:sz w:val="26"/>
-          <w:szCs w:val="26"/>
-          <w:lang w:val="en-US"/>
-        </w:rPr>
-        <w:t>folosim</w:t>
-      </w:r>
-      <w:proofErr w:type="spellEnd"/>
-      <w:r>
-        <w:rPr>
-          <w:sz w:val="26"/>
-          <w:szCs w:val="26"/>
-          <w:lang w:val="en-US"/>
-        </w:rPr>
-        <w:t xml:space="preserve"> </w:t>
-      </w:r>
-      <w:proofErr w:type="spellStart"/>
-      <w:r>
-        <w:rPr>
-          <w:sz w:val="26"/>
-          <w:szCs w:val="26"/>
-          <w:lang w:val="en-US"/>
-        </w:rPr>
-        <w:t>Bidirectionala</w:t>
-      </w:r>
-      <w:proofErr w:type="spellEnd"/>
+        <w:t xml:space="preserve"> -&gt; prima inseamna ca o parte a relatiei nu va stii de cealalta, iar a doua ca ambele parti stiu de ambele. Este recomandat sa folosim Bidirectionala</w:t>
+      </w:r>
     </w:p>
     <w:p>
       <w:pPr>
@@ -359,7 +84,6 @@
           <w:lang w:val="en-US"/>
         </w:rPr>
       </w:pPr>
-      <w:proofErr w:type="spellStart"/>
       <w:r>
         <w:rPr>
           <w:b/>
@@ -370,7 +94,6 @@
         </w:rPr>
         <w:t>MappedSuperclass</w:t>
       </w:r>
-      <w:proofErr w:type="spellEnd"/>
       <w:r>
         <w:rPr>
           <w:sz w:val="26"/>
@@ -449,25 +172,7 @@
           <w:szCs w:val="26"/>
           <w:lang w:val="en-US"/>
         </w:rPr>
-        <w:t xml:space="preserve"> – Base class and subclasses have their own tables. Fetching </w:t>
-      </w:r>
-      <w:proofErr w:type="spellStart"/>
-      <w:r>
-        <w:rPr>
-          <w:sz w:val="26"/>
-          <w:szCs w:val="26"/>
-          <w:lang w:val="en-US"/>
-        </w:rPr>
-        <w:t>sublass</w:t>
-      </w:r>
-      <w:proofErr w:type="spellEnd"/>
-      <w:r>
-        <w:rPr>
-          <w:sz w:val="26"/>
-          <w:szCs w:val="26"/>
-          <w:lang w:val="en-US"/>
-        </w:rPr>
-        <w:t xml:space="preserve"> entities require a join to the parent table</w:t>
+        <w:t xml:space="preserve"> – Base class and subclasses have their own tables. Fetching sublass entities require a join to the parent table</w:t>
       </w:r>
     </w:p>
     <w:p>
@@ -499,37 +204,12 @@
           <w:szCs w:val="26"/>
           <w:lang w:val="en-US"/>
         </w:rPr>
-        <w:t xml:space="preserve"> – each subclass has </w:t>
-      </w:r>
-      <w:proofErr w:type="spellStart"/>
-      <w:r>
-        <w:rPr>
-          <w:sz w:val="26"/>
-          <w:szCs w:val="26"/>
-          <w:lang w:val="en-US"/>
-        </w:rPr>
-        <w:t>it</w:t>
-      </w:r>
-      <w:proofErr w:type="spellEnd"/>
-      <w:r>
-        <w:rPr>
-          <w:sz w:val="26"/>
-          <w:szCs w:val="26"/>
-          <w:lang w:val="en-US"/>
-        </w:rPr>
-        <w:t xml:space="preserve"> own table</w:t>
+        <w:t xml:space="preserve"> – each subclass has it own table</w:t>
       </w:r>
     </w:p>
     <w:p>
       <w:pPr>
         <w:rPr>
-          <w:sz w:val="26"/>
-          <w:szCs w:val="26"/>
-          <w:lang w:val="en-US"/>
-        </w:rPr>
-      </w:pPr>
-      <w:r>
-        <w:rPr>
           <w:b/>
           <w:bCs/>
           <w:sz w:val="26"/>
@@ -537,6 +217,16 @@
           <w:u w:val="single"/>
           <w:lang w:val="en-US"/>
         </w:rPr>
+      </w:pPr>
+      <w:r>
+        <w:rPr>
+          <w:b/>
+          <w:bCs/>
+          <w:sz w:val="26"/>
+          <w:szCs w:val="26"/>
+          <w:u w:val="single"/>
+          <w:lang w:val="en-US"/>
+        </w:rPr>
         <w:t>Hibernates</w:t>
       </w:r>
       <w:r>
@@ -557,7 +247,6 @@
         </w:rPr>
         <w:t xml:space="preserve">provides @CreationTimestamp and @UpdateTimestamp </w:t>
       </w:r>
-      <w:proofErr w:type="spellStart"/>
       <w:r>
         <w:rPr>
           <w:b/>
@@ -567,9 +256,178 @@
           <w:u w:val="single"/>
           <w:lang w:val="en-US"/>
         </w:rPr>
-        <w:t>anotations</w:t>
-      </w:r>
-      <w:proofErr w:type="spellEnd"/>
+        <w:t>annotations</w:t>
+      </w:r>
+    </w:p>
+    <w:p>
+      <w:pPr>
+        <w:rPr>
+          <w:b/>
+          <w:bCs/>
+          <w:color w:val="000000" w:themeColor="text1"/>
+          <w:sz w:val="26"/>
+          <w:szCs w:val="26"/>
+          <w:lang w:val="en-US"/>
+        </w:rPr>
+      </w:pPr>
+      <w:r>
+        <w:rPr>
+          <w:b/>
+          <w:bCs/>
+          <w:color w:val="FF0000"/>
+          <w:sz w:val="26"/>
+          <w:szCs w:val="26"/>
+          <w:u w:val="single"/>
+          <w:lang w:val="en-US"/>
+        </w:rPr>
+        <w:t>!!!Daca</w:t>
+      </w:r>
+      <w:r>
+        <w:rPr>
+          <w:b/>
+          <w:bCs/>
+          <w:color w:val="FF0000"/>
+          <w:sz w:val="26"/>
+          <w:szCs w:val="26"/>
+          <w:lang w:val="en-US"/>
+        </w:rPr>
+        <w:t xml:space="preserve"> nu ai o conexiune la o baza de date, poti folosi H2 in memory. Iti creezi relatiile tale cu JPA, si pornesti SpringBootApplication. Mergi pe localhost:8080/h2-console/ . </w:t>
+      </w:r>
+      <w:r>
+        <w:rPr>
+          <w:b/>
+          <w:bCs/>
+          <w:color w:val="FF0000"/>
+          <w:sz w:val="26"/>
+          <w:szCs w:val="26"/>
+          <w:lang w:val="en-US"/>
+        </w:rPr>
+        <w:t xml:space="preserve">Iar la JDBC URL punem </w:t>
+      </w:r>
+      <w:r>
+        <w:rPr>
+          <w:b/>
+          <w:bCs/>
+          <w:color w:val="000000" w:themeColor="text1"/>
+          <w:sz w:val="26"/>
+          <w:szCs w:val="26"/>
+          <w:lang w:val="en-US"/>
+        </w:rPr>
+        <w:t>: jdbc:h2:mem:testdb si dupa dai</w:t>
+      </w:r>
+      <w:r>
+        <w:rPr>
+          <w:b/>
+          <w:bCs/>
+          <w:color w:val="000000" w:themeColor="text1"/>
+          <w:sz w:val="26"/>
+          <w:szCs w:val="26"/>
+          <w:lang w:val="en-US"/>
+        </w:rPr>
+        <w:t xml:space="preserve"> Connect</w:t>
+      </w:r>
+    </w:p>
+    <w:p>
+      <w:pPr>
+        <w:rPr>
+          <w:b/>
+          <w:bCs/>
+          <w:color w:val="000000" w:themeColor="text1"/>
+          <w:sz w:val="26"/>
+          <w:szCs w:val="26"/>
+          <w:lang w:val="en-US"/>
+        </w:rPr>
+      </w:pPr>
+    </w:p>
+    <w:p>
+      <w:pPr>
+        <w:rPr>
+          <w:color w:val="000000" w:themeColor="text1"/>
+          <w:sz w:val="26"/>
+          <w:szCs w:val="26"/>
+          <w:lang w:val="en-US"/>
+        </w:rPr>
+      </w:pPr>
+      <w:r>
+        <w:rPr>
+          <w:b/>
+          <w:bCs/>
+          <w:color w:val="000000" w:themeColor="text1"/>
+          <w:sz w:val="26"/>
+          <w:szCs w:val="26"/>
+          <w:lang w:val="en-US"/>
+        </w:rPr>
+        <w:t xml:space="preserve">DDL = </w:t>
+      </w:r>
+      <w:r>
+        <w:rPr>
+          <w:color w:val="000000" w:themeColor="text1"/>
+          <w:sz w:val="26"/>
+          <w:szCs w:val="26"/>
+          <w:lang w:val="en-US"/>
+        </w:rPr>
+        <w:t>data definition Langugage</w:t>
+      </w:r>
+    </w:p>
+    <w:p>
+      <w:pPr>
+        <w:rPr>
+          <w:color w:val="000000" w:themeColor="text1"/>
+          <w:sz w:val="26"/>
+          <w:szCs w:val="26"/>
+          <w:lang w:val="en-US"/>
+        </w:rPr>
+      </w:pPr>
+      <w:r>
+        <w:rPr>
+          <w:b/>
+          <w:bCs/>
+          <w:color w:val="000000" w:themeColor="text1"/>
+          <w:sz w:val="26"/>
+          <w:szCs w:val="26"/>
+          <w:lang w:val="en-US"/>
+        </w:rPr>
+        <w:t>DML</w:t>
+      </w:r>
+      <w:r>
+        <w:rPr>
+          <w:color w:val="000000" w:themeColor="text1"/>
+          <w:sz w:val="26"/>
+          <w:szCs w:val="26"/>
+          <w:lang w:val="en-US"/>
+        </w:rPr>
+        <w:t xml:space="preserve"> = data manipulation language</w:t>
+      </w:r>
+    </w:p>
+    <w:p>
+      <w:pPr>
+        <w:rPr>
+          <w:color w:val="000000" w:themeColor="text1"/>
+          <w:sz w:val="26"/>
+          <w:szCs w:val="26"/>
+          <w:lang w:val="en-US"/>
+        </w:rPr>
+      </w:pPr>
+      <w:r>
+        <w:rPr>
+          <w:color w:val="000000" w:themeColor="text1"/>
+          <w:sz w:val="26"/>
+          <w:szCs w:val="26"/>
+          <w:lang w:val="en-US"/>
+        </w:rPr>
+        <w:t xml:space="preserve">Hibernate property is set by the Spring property </w:t>
+      </w:r>
+      <w:r>
+        <w:rPr>
+          <w:b/>
+          <w:bCs/>
+          <w:color w:val="000000" w:themeColor="text1"/>
+          <w:sz w:val="26"/>
+          <w:szCs w:val="26"/>
+          <w:lang w:val="en-US"/>
+        </w:rPr>
+        <w:t>spring.jpa.hibernate.ddl-auto</w:t>
+      </w:r>
     </w:p>
     <w:sectPr>
       <w:pgSz w:w="11906" w:h="16838"/>
@@ -824,6 +682,7 @@
     <w:lsdException w:name="HTML Sample" w:semiHidden="1" w:unhideWhenUsed="1"/>
     <w:lsdException w:name="HTML Typewriter" w:semiHidden="1" w:unhideWhenUsed="1"/>
     <w:lsdException w:name="HTML Variable" w:semiHidden="1" w:unhideWhenUsed="1"/>
+    <w:lsdException w:name="Normal Table" w:semiHidden="1" w:unhideWhenUsed="1"/>
     <w:lsdException w:name="annotation subject" w:semiHidden="1" w:unhideWhenUsed="1"/>
     <w:lsdException w:name="No List" w:semiHidden="1" w:unhideWhenUsed="1"/>
     <w:lsdException w:name="Outline List 1" w:semiHidden="1" w:unhideWhenUsed="1"/>
@@ -870,8 +729,10 @@
     <w:lsdException w:name="Table Subtle 2" w:semiHidden="1" w:unhideWhenUsed="1"/>
     <w:lsdException w:name="Table Web 1" w:semiHidden="1" w:unhideWhenUsed="1"/>
     <w:lsdException w:name="Table Web 2" w:semiHidden="1" w:unhideWhenUsed="1"/>
+    <w:lsdException w:name="Table Web 3" w:semiHidden="1" w:unhideWhenUsed="1"/>
     <w:lsdException w:name="Balloon Text" w:semiHidden="1" w:unhideWhenUsed="1"/>
     <w:lsdException w:name="Table Grid" w:uiPriority="39"/>
+    <w:lsdException w:name="Table Theme" w:semiHidden="1" w:unhideWhenUsed="1"/>
     <w:lsdException w:name="Placeholder Text" w:semiHidden="1"/>
     <w:lsdException w:name="No Spacing" w:uiPriority="1" w:qFormat="1"/>
     <w:lsdException w:name="Light Shading" w:uiPriority="60"/>

</xml_diff>

<commit_message>
from Laptop 152 video
</commit_message>
<xml_diff>
--- a/JPA (Data Modeling) with Spring and Hibernate.docx
+++ b/JPA (Data Modeling) with Spring and Hibernate.docx
@@ -1,6 +1,6 @@
 
 <file path=word/document.xml><?xml version="1.0" encoding="utf-8"?>
-<w:document xmlns:wpc="http://schemas.microsoft.com/office/word/2010/wordprocessingCanvas" xmlns:cx="http://schemas.microsoft.com/office/drawing/2014/chartex" xmlns:cx1="http://schemas.microsoft.com/office/drawing/2015/9/8/chartex" xmlns:cx2="http://schemas.microsoft.com/office/drawing/2015/10/21/chartex" xmlns:cx3="http://schemas.microsoft.com/office/drawing/2016/5/9/chartex" xmlns:cx4="http://schemas.microsoft.com/office/drawing/2016/5/10/chartex" xmlns:cx5="http://schemas.microsoft.com/office/drawing/2016/5/11/chartex" xmlns:cx6="http://schemas.microsoft.com/office/drawing/2016/5/12/chartex" xmlns:cx7="http://schemas.microsoft.com/office/drawing/2016/5/13/chartex" xmlns:cx8="http://schemas.microsoft.com/office/drawing/2016/5/14/chartex" xmlns:mc="http://schemas.openxmlformats.org/markup-compatibility/2006" xmlns:aink="http://schemas.microsoft.com/office/drawing/2016/ink" xmlns:am3d="http://schemas.microsoft.com/office/drawing/2017/model3d" xmlns:o="urn:schemas-microsoft-com:office:office" xmlns:r="http://schemas.openxmlformats.org/officeDocument/2006/relationships" xmlns:m="http://schemas.openxmlformats.org/officeDocument/2006/math" xmlns:v="urn:schemas-microsoft-com:vml" xmlns:wp14="http://schemas.microsoft.com/office/word/2010/wordprocessingDrawing" xmlns:wp="http://schemas.openxmlformats.org/drawingml/2006/wordprocessingDrawing" xmlns:w10="urn:schemas-microsoft-com:office:word" xmlns:w="http://schemas.openxmlformats.org/wordprocessingml/2006/main" xmlns:w14="http://schemas.microsoft.com/office/word/2010/wordml" xmlns:w15="http://schemas.microsoft.com/office/word/2012/wordml" xmlns:w16cex="http://schemas.microsoft.com/office/word/2018/wordml/cex" xmlns:w16cid="http://schemas.microsoft.com/office/word/2016/wordml/cid" xmlns:w16="http://schemas.microsoft.com/office/word/2018/wordml" xmlns:w16sdtdh="http://schemas.microsoft.com/office/word/2020/wordml/sdtdatahash" xmlns:w16se="http://schemas.microsoft.com/office/word/2015/wordml/symex" xmlns:wpg="http://schemas.microsoft.com/office/word/2010/wordprocessingGroup" xmlns:wpi="http://schemas.microsoft.com/office/word/2010/wordprocessingInk" xmlns:wne="http://schemas.microsoft.com/office/word/2006/wordml" xmlns:wps="http://schemas.microsoft.com/office/word/2010/wordprocessingShape" mc:Ignorable="w14 w15 w16se w16cid w16 w16cex w16sdtdh wp14">
+<w:document xmlns:wpc="http://schemas.microsoft.com/office/word/2010/wordprocessingCanvas" xmlns:cx="http://schemas.microsoft.com/office/drawing/2014/chartex" xmlns:cx1="http://schemas.microsoft.com/office/drawing/2015/9/8/chartex" xmlns:cx2="http://schemas.microsoft.com/office/drawing/2015/10/21/chartex" xmlns:cx3="http://schemas.microsoft.com/office/drawing/2016/5/9/chartex" xmlns:cx4="http://schemas.microsoft.com/office/drawing/2016/5/10/chartex" xmlns:cx5="http://schemas.microsoft.com/office/drawing/2016/5/11/chartex" xmlns:cx6="http://schemas.microsoft.com/office/drawing/2016/5/12/chartex" xmlns:cx7="http://schemas.microsoft.com/office/drawing/2016/5/13/chartex" xmlns:cx8="http://schemas.microsoft.com/office/drawing/2016/5/14/chartex" xmlns:mc="http://schemas.openxmlformats.org/markup-compatibility/2006" xmlns:aink="http://schemas.microsoft.com/office/drawing/2016/ink" xmlns:am3d="http://schemas.microsoft.com/office/drawing/2017/model3d" xmlns:o="urn:schemas-microsoft-com:office:office" xmlns:r="http://schemas.openxmlformats.org/officeDocument/2006/relationships" xmlns:m="http://schemas.openxmlformats.org/officeDocument/2006/math" xmlns:v="urn:schemas-microsoft-com:vml" xmlns:wp14="http://schemas.microsoft.com/office/word/2010/wordprocessingDrawing" xmlns:wp="http://schemas.openxmlformats.org/drawingml/2006/wordprocessingDrawing" xmlns:w10="urn:schemas-microsoft-com:office:word" xmlns:w="http://schemas.openxmlformats.org/wordprocessingml/2006/main" xmlns:w14="http://schemas.microsoft.com/office/word/2010/wordml" xmlns:w15="http://schemas.microsoft.com/office/word/2012/wordml" xmlns:w16cex="http://schemas.microsoft.com/office/word/2018/wordml/cex" xmlns:w16cid="http://schemas.microsoft.com/office/word/2016/wordml/cid" xmlns:w16="http://schemas.microsoft.com/office/word/2018/wordml" xmlns:w16se="http://schemas.microsoft.com/office/word/2015/wordml/symex" xmlns:wpg="http://schemas.microsoft.com/office/word/2010/wordprocessingGroup" xmlns:wpi="http://schemas.microsoft.com/office/word/2010/wordprocessingInk" xmlns:wne="http://schemas.microsoft.com/office/word/2006/wordml" xmlns:wps="http://schemas.microsoft.com/office/word/2010/wordprocessingShape" mc:Ignorable="w14 w15 w16se w16cid w16 w16cex wp14">
   <w:body>
     <w:p>
       <w:pPr>
@@ -22,8 +22,21 @@
           <w:u w:val="single"/>
           <w:lang w:val="en-US"/>
         </w:rPr>
-        <w:t>JPA Entity Relantionships</w:t>
-      </w:r>
+        <w:t xml:space="preserve">JPA Entity </w:t>
+      </w:r>
+      <w:proofErr w:type="spellStart"/>
+      <w:r>
+        <w:rPr>
+          <w:b/>
+          <w:bCs/>
+          <w:sz w:val="30"/>
+          <w:szCs w:val="30"/>
+          <w:u w:val="single"/>
+          <w:lang w:val="en-US"/>
+        </w:rPr>
+        <w:t>Relantionships</w:t>
+      </w:r>
+      <w:proofErr w:type="spellEnd"/>
     </w:p>
     <w:p>
       <w:pPr>
@@ -49,16 +62,378 @@
           <w:szCs w:val="26"/>
           <w:lang w:val="en-US"/>
         </w:rPr>
-        <w:t xml:space="preserve"> -&gt; prima inseamna ca o parte a relatiei nu va stii de cealalta, iar a doua ca ambele parti stiu de ambele. Este recomandat sa folosim Bidirectionala</w:t>
-      </w:r>
-      <w:r>
-        <w:rPr>
-          <w:sz w:val="26"/>
-          <w:szCs w:val="26"/>
-          <w:lang w:val="en-US"/>
-        </w:rPr>
-        <w:t>, asta ne lasa sa navigam din orice directie</w:t>
-      </w:r>
+        <w:t xml:space="preserve"> -&gt; prima </w:t>
+      </w:r>
+      <w:proofErr w:type="spellStart"/>
+      <w:r>
+        <w:rPr>
+          <w:sz w:val="26"/>
+          <w:szCs w:val="26"/>
+          <w:lang w:val="en-US"/>
+        </w:rPr>
+        <w:t>inseamna</w:t>
+      </w:r>
+      <w:proofErr w:type="spellEnd"/>
+      <w:r>
+        <w:rPr>
+          <w:sz w:val="26"/>
+          <w:szCs w:val="26"/>
+          <w:lang w:val="en-US"/>
+        </w:rPr>
+        <w:t xml:space="preserve"> ca o </w:t>
+      </w:r>
+      <w:proofErr w:type="spellStart"/>
+      <w:r>
+        <w:rPr>
+          <w:sz w:val="26"/>
+          <w:szCs w:val="26"/>
+          <w:lang w:val="en-US"/>
+        </w:rPr>
+        <w:t>parte</w:t>
+      </w:r>
+      <w:proofErr w:type="spellEnd"/>
+      <w:r>
+        <w:rPr>
+          <w:sz w:val="26"/>
+          <w:szCs w:val="26"/>
+          <w:lang w:val="en-US"/>
+        </w:rPr>
+        <w:t xml:space="preserve"> a </w:t>
+      </w:r>
+      <w:proofErr w:type="spellStart"/>
+      <w:r>
+        <w:rPr>
+          <w:sz w:val="26"/>
+          <w:szCs w:val="26"/>
+          <w:lang w:val="en-US"/>
+        </w:rPr>
+        <w:t>relatiei</w:t>
+      </w:r>
+      <w:proofErr w:type="spellEnd"/>
+      <w:r>
+        <w:rPr>
+          <w:sz w:val="26"/>
+          <w:szCs w:val="26"/>
+          <w:lang w:val="en-US"/>
+        </w:rPr>
+        <w:t xml:space="preserve"> nu </w:t>
+      </w:r>
+      <w:proofErr w:type="spellStart"/>
+      <w:r>
+        <w:rPr>
+          <w:sz w:val="26"/>
+          <w:szCs w:val="26"/>
+          <w:lang w:val="en-US"/>
+        </w:rPr>
+        <w:t>va</w:t>
+      </w:r>
+      <w:proofErr w:type="spellEnd"/>
+      <w:r>
+        <w:rPr>
+          <w:sz w:val="26"/>
+          <w:szCs w:val="26"/>
+          <w:lang w:val="en-US"/>
+        </w:rPr>
+        <w:t xml:space="preserve"> </w:t>
+      </w:r>
+      <w:proofErr w:type="spellStart"/>
+      <w:r>
+        <w:rPr>
+          <w:sz w:val="26"/>
+          <w:szCs w:val="26"/>
+          <w:lang w:val="en-US"/>
+        </w:rPr>
+        <w:t>stii</w:t>
+      </w:r>
+      <w:proofErr w:type="spellEnd"/>
+      <w:r>
+        <w:rPr>
+          <w:sz w:val="26"/>
+          <w:szCs w:val="26"/>
+          <w:lang w:val="en-US"/>
+        </w:rPr>
+        <w:t xml:space="preserve"> de </w:t>
+      </w:r>
+      <w:proofErr w:type="spellStart"/>
+      <w:r>
+        <w:rPr>
+          <w:sz w:val="26"/>
+          <w:szCs w:val="26"/>
+          <w:lang w:val="en-US"/>
+        </w:rPr>
+        <w:t>cealalta</w:t>
+      </w:r>
+      <w:proofErr w:type="spellEnd"/>
+      <w:r>
+        <w:rPr>
+          <w:sz w:val="26"/>
+          <w:szCs w:val="26"/>
+          <w:lang w:val="en-US"/>
+        </w:rPr>
+        <w:t xml:space="preserve">, </w:t>
+      </w:r>
+      <w:proofErr w:type="spellStart"/>
+      <w:r>
+        <w:rPr>
+          <w:sz w:val="26"/>
+          <w:szCs w:val="26"/>
+          <w:lang w:val="en-US"/>
+        </w:rPr>
+        <w:t>iar</w:t>
+      </w:r>
+      <w:proofErr w:type="spellEnd"/>
+      <w:r>
+        <w:rPr>
+          <w:sz w:val="26"/>
+          <w:szCs w:val="26"/>
+          <w:lang w:val="en-US"/>
+        </w:rPr>
+        <w:t xml:space="preserve"> a </w:t>
+      </w:r>
+      <w:proofErr w:type="spellStart"/>
+      <w:r>
+        <w:rPr>
+          <w:sz w:val="26"/>
+          <w:szCs w:val="26"/>
+          <w:lang w:val="en-US"/>
+        </w:rPr>
+        <w:t>doua</w:t>
+      </w:r>
+      <w:proofErr w:type="spellEnd"/>
+      <w:r>
+        <w:rPr>
+          <w:sz w:val="26"/>
+          <w:szCs w:val="26"/>
+          <w:lang w:val="en-US"/>
+        </w:rPr>
+        <w:t xml:space="preserve"> ca </w:t>
+      </w:r>
+      <w:proofErr w:type="spellStart"/>
+      <w:r>
+        <w:rPr>
+          <w:sz w:val="26"/>
+          <w:szCs w:val="26"/>
+          <w:lang w:val="en-US"/>
+        </w:rPr>
+        <w:t>ambele</w:t>
+      </w:r>
+      <w:proofErr w:type="spellEnd"/>
+      <w:r>
+        <w:rPr>
+          <w:sz w:val="26"/>
+          <w:szCs w:val="26"/>
+          <w:lang w:val="en-US"/>
+        </w:rPr>
+        <w:t xml:space="preserve"> parti </w:t>
+      </w:r>
+      <w:proofErr w:type="spellStart"/>
+      <w:r>
+        <w:rPr>
+          <w:sz w:val="26"/>
+          <w:szCs w:val="26"/>
+          <w:lang w:val="en-US"/>
+        </w:rPr>
+        <w:t>stiu</w:t>
+      </w:r>
+      <w:proofErr w:type="spellEnd"/>
+      <w:r>
+        <w:rPr>
+          <w:sz w:val="26"/>
+          <w:szCs w:val="26"/>
+          <w:lang w:val="en-US"/>
+        </w:rPr>
+        <w:t xml:space="preserve"> de </w:t>
+      </w:r>
+      <w:proofErr w:type="spellStart"/>
+      <w:r>
+        <w:rPr>
+          <w:sz w:val="26"/>
+          <w:szCs w:val="26"/>
+          <w:lang w:val="en-US"/>
+        </w:rPr>
+        <w:t>ambele</w:t>
+      </w:r>
+      <w:proofErr w:type="spellEnd"/>
+      <w:r>
+        <w:rPr>
+          <w:sz w:val="26"/>
+          <w:szCs w:val="26"/>
+          <w:lang w:val="en-US"/>
+        </w:rPr>
+        <w:t xml:space="preserve">. Este </w:t>
+      </w:r>
+      <w:proofErr w:type="spellStart"/>
+      <w:r>
+        <w:rPr>
+          <w:sz w:val="26"/>
+          <w:szCs w:val="26"/>
+          <w:lang w:val="en-US"/>
+        </w:rPr>
+        <w:t>recomandat</w:t>
+      </w:r>
+      <w:proofErr w:type="spellEnd"/>
+      <w:r>
+        <w:rPr>
+          <w:sz w:val="26"/>
+          <w:szCs w:val="26"/>
+          <w:lang w:val="en-US"/>
+        </w:rPr>
+        <w:t xml:space="preserve"> </w:t>
+      </w:r>
+      <w:proofErr w:type="spellStart"/>
+      <w:r>
+        <w:rPr>
+          <w:sz w:val="26"/>
+          <w:szCs w:val="26"/>
+          <w:lang w:val="en-US"/>
+        </w:rPr>
+        <w:t>sa</w:t>
+      </w:r>
+      <w:proofErr w:type="spellEnd"/>
+      <w:r>
+        <w:rPr>
+          <w:sz w:val="26"/>
+          <w:szCs w:val="26"/>
+          <w:lang w:val="en-US"/>
+        </w:rPr>
+        <w:t xml:space="preserve"> </w:t>
+      </w:r>
+      <w:proofErr w:type="spellStart"/>
+      <w:r>
+        <w:rPr>
+          <w:sz w:val="26"/>
+          <w:szCs w:val="26"/>
+          <w:lang w:val="en-US"/>
+        </w:rPr>
+        <w:t>folosim</w:t>
+      </w:r>
+      <w:proofErr w:type="spellEnd"/>
+      <w:r>
+        <w:rPr>
+          <w:sz w:val="26"/>
+          <w:szCs w:val="26"/>
+          <w:lang w:val="en-US"/>
+        </w:rPr>
+        <w:t xml:space="preserve"> </w:t>
+      </w:r>
+      <w:proofErr w:type="spellStart"/>
+      <w:r>
+        <w:rPr>
+          <w:sz w:val="26"/>
+          <w:szCs w:val="26"/>
+          <w:lang w:val="en-US"/>
+        </w:rPr>
+        <w:t>Bidirectionala</w:t>
+      </w:r>
+      <w:proofErr w:type="spellEnd"/>
+      <w:r>
+        <w:rPr>
+          <w:sz w:val="26"/>
+          <w:szCs w:val="26"/>
+          <w:lang w:val="en-US"/>
+        </w:rPr>
+        <w:t xml:space="preserve">, </w:t>
+      </w:r>
+      <w:proofErr w:type="spellStart"/>
+      <w:r>
+        <w:rPr>
+          <w:sz w:val="26"/>
+          <w:szCs w:val="26"/>
+          <w:lang w:val="en-US"/>
+        </w:rPr>
+        <w:t>asta</w:t>
+      </w:r>
+      <w:proofErr w:type="spellEnd"/>
+      <w:r>
+        <w:rPr>
+          <w:sz w:val="26"/>
+          <w:szCs w:val="26"/>
+          <w:lang w:val="en-US"/>
+        </w:rPr>
+        <w:t xml:space="preserve"> ne </w:t>
+      </w:r>
+      <w:proofErr w:type="spellStart"/>
+      <w:r>
+        <w:rPr>
+          <w:sz w:val="26"/>
+          <w:szCs w:val="26"/>
+          <w:lang w:val="en-US"/>
+        </w:rPr>
+        <w:t>lasa</w:t>
+      </w:r>
+      <w:proofErr w:type="spellEnd"/>
+      <w:r>
+        <w:rPr>
+          <w:sz w:val="26"/>
+          <w:szCs w:val="26"/>
+          <w:lang w:val="en-US"/>
+        </w:rPr>
+        <w:t xml:space="preserve"> </w:t>
+      </w:r>
+      <w:proofErr w:type="spellStart"/>
+      <w:r>
+        <w:rPr>
+          <w:sz w:val="26"/>
+          <w:szCs w:val="26"/>
+          <w:lang w:val="en-US"/>
+        </w:rPr>
+        <w:t>sa</w:t>
+      </w:r>
+      <w:proofErr w:type="spellEnd"/>
+      <w:r>
+        <w:rPr>
+          <w:sz w:val="26"/>
+          <w:szCs w:val="26"/>
+          <w:lang w:val="en-US"/>
+        </w:rPr>
+        <w:t xml:space="preserve"> </w:t>
+      </w:r>
+      <w:proofErr w:type="spellStart"/>
+      <w:r>
+        <w:rPr>
+          <w:sz w:val="26"/>
+          <w:szCs w:val="26"/>
+          <w:lang w:val="en-US"/>
+        </w:rPr>
+        <w:t>navigam</w:t>
+      </w:r>
+      <w:proofErr w:type="spellEnd"/>
+      <w:r>
+        <w:rPr>
+          <w:sz w:val="26"/>
+          <w:szCs w:val="26"/>
+          <w:lang w:val="en-US"/>
+        </w:rPr>
+        <w:t xml:space="preserve"> din </w:t>
+      </w:r>
+      <w:proofErr w:type="spellStart"/>
+      <w:r>
+        <w:rPr>
+          <w:sz w:val="26"/>
+          <w:szCs w:val="26"/>
+          <w:lang w:val="en-US"/>
+        </w:rPr>
+        <w:t>orice</w:t>
+      </w:r>
+      <w:proofErr w:type="spellEnd"/>
+      <w:r>
+        <w:rPr>
+          <w:sz w:val="26"/>
+          <w:szCs w:val="26"/>
+          <w:lang w:val="en-US"/>
+        </w:rPr>
+        <w:t xml:space="preserve"> </w:t>
+      </w:r>
+      <w:proofErr w:type="spellStart"/>
+      <w:r>
+        <w:rPr>
+          <w:sz w:val="26"/>
+          <w:szCs w:val="26"/>
+          <w:lang w:val="en-US"/>
+        </w:rPr>
+        <w:t>directie</w:t>
+      </w:r>
+      <w:proofErr w:type="spellEnd"/>
     </w:p>
     <w:p>
       <w:pPr>
@@ -92,6 +467,7 @@
           <w:lang w:val="en-US"/>
         </w:rPr>
       </w:pPr>
+      <w:proofErr w:type="spellStart"/>
       <w:r>
         <w:rPr>
           <w:b/>
@@ -102,6 +478,7 @@
         </w:rPr>
         <w:t>MappedSuperclass</w:t>
       </w:r>
+      <w:proofErr w:type="spellEnd"/>
       <w:r>
         <w:rPr>
           <w:sz w:val="26"/>
@@ -125,6 +502,110 @@
           <w:lang w:val="en-US"/>
         </w:rPr>
         <w:t xml:space="preserve"> (the class annotated with this will be the superclass)</w:t>
+      </w:r>
+    </w:p>
+    <w:p>
+      <w:pPr>
+        <w:pStyle w:val="ListParagraph"/>
+        <w:rPr>
+          <w:sz w:val="26"/>
+          <w:szCs w:val="26"/>
+          <w:lang w:val="en-US"/>
+        </w:rPr>
+      </w:pPr>
+      <w:r>
+        <w:rPr>
+          <w:b/>
+          <w:bCs/>
+          <w:sz w:val="26"/>
+          <w:szCs w:val="26"/>
+          <w:lang w:val="en-US"/>
+        </w:rPr>
+        <w:t>Ex</w:t>
+      </w:r>
+      <w:r>
+        <w:rPr>
+          <w:sz w:val="26"/>
+          <w:szCs w:val="26"/>
+          <w:lang w:val="en-US"/>
+        </w:rPr>
+        <w:t>:</w:t>
+      </w:r>
+    </w:p>
+    <w:p>
+      <w:pPr>
+        <w:pStyle w:val="ListParagraph"/>
+        <w:rPr>
+          <w:b/>
+          <w:bCs/>
+          <w:sz w:val="26"/>
+          <w:szCs w:val="26"/>
+          <w:lang w:val="en-US"/>
+        </w:rPr>
+      </w:pPr>
+      <w:r>
+        <w:rPr>
+          <w:b/>
+          <w:bCs/>
+          <w:sz w:val="26"/>
+          <w:szCs w:val="26"/>
+          <w:lang w:val="en-US"/>
+        </w:rPr>
+        <w:t>@MappedSuperclass</w:t>
+      </w:r>
+    </w:p>
+    <w:p>
+      <w:pPr>
+        <w:pStyle w:val="ListParagraph"/>
+        <w:rPr>
+          <w:sz w:val="26"/>
+          <w:szCs w:val="26"/>
+          <w:lang w:val="en-US"/>
+        </w:rPr>
+      </w:pPr>
+      <w:r>
+        <w:rPr>
+          <w:b/>
+          <w:bCs/>
+          <w:sz w:val="26"/>
+          <w:szCs w:val="26"/>
+          <w:lang w:val="en-US"/>
+        </w:rPr>
+        <w:t xml:space="preserve">public class </w:t>
+      </w:r>
+      <w:proofErr w:type="spellStart"/>
+      <w:r>
+        <w:rPr>
+          <w:b/>
+          <w:bCs/>
+          <w:sz w:val="26"/>
+          <w:szCs w:val="26"/>
+          <w:lang w:val="en-US"/>
+        </w:rPr>
+        <w:t>BaseEntity</w:t>
+      </w:r>
+      <w:proofErr w:type="spellEnd"/>
+      <w:proofErr w:type="gramStart"/>
+      <w:r>
+        <w:rPr>
+          <w:b/>
+          <w:bCs/>
+          <w:sz w:val="26"/>
+          <w:szCs w:val="26"/>
+          <w:lang w:val="en-US"/>
+        </w:rPr>
+        <w:t>….-</w:t>
+      </w:r>
+      <w:proofErr w:type="gramEnd"/>
+      <w:r>
+        <w:rPr>
+          <w:b/>
+          <w:bCs/>
+          <w:sz w:val="26"/>
+          <w:szCs w:val="26"/>
+          <w:lang w:val="en-US"/>
+        </w:rPr>
+        <w:t>&gt;  this class would not have a table correlated</w:t>
       </w:r>
     </w:p>
     <w:p>
@@ -188,7 +669,25 @@
           <w:szCs w:val="26"/>
           <w:lang w:val="en-US"/>
         </w:rPr>
-        <w:t xml:space="preserve"> – Base class and subclasses have their own tables. Fetching sublass entities require a join to the parent table</w:t>
+        <w:t xml:space="preserve"> – Base class and subclasses have their own tables. Fetching </w:t>
+      </w:r>
+      <w:proofErr w:type="spellStart"/>
+      <w:r>
+        <w:rPr>
+          <w:sz w:val="26"/>
+          <w:szCs w:val="26"/>
+          <w:lang w:val="en-US"/>
+        </w:rPr>
+        <w:t>sublass</w:t>
+      </w:r>
+      <w:proofErr w:type="spellEnd"/>
+      <w:r>
+        <w:rPr>
+          <w:sz w:val="26"/>
+          <w:szCs w:val="26"/>
+          <w:lang w:val="en-US"/>
+        </w:rPr>
+        <w:t xml:space="preserve"> entities require a join to the parent table</w:t>
       </w:r>
     </w:p>
     <w:p>
@@ -220,7 +719,25 @@
           <w:szCs w:val="26"/>
           <w:lang w:val="en-US"/>
         </w:rPr>
-        <w:t xml:space="preserve"> – each subclass has it own table</w:t>
+        <w:t xml:space="preserve"> – each subclass has </w:t>
+      </w:r>
+      <w:proofErr w:type="spellStart"/>
+      <w:r>
+        <w:rPr>
+          <w:sz w:val="26"/>
+          <w:szCs w:val="26"/>
+          <w:lang w:val="en-US"/>
+        </w:rPr>
+        <w:t>it</w:t>
+      </w:r>
+      <w:proofErr w:type="spellEnd"/>
+      <w:r>
+        <w:rPr>
+          <w:sz w:val="26"/>
+          <w:szCs w:val="26"/>
+          <w:lang w:val="en-US"/>
+        </w:rPr>
+        <w:t xml:space="preserve"> own table</w:t>
       </w:r>
     </w:p>
     <w:p>
@@ -387,18 +904,344 @@
           <w:szCs w:val="26"/>
           <w:lang w:val="en-US"/>
         </w:rPr>
-        <w:t xml:space="preserve"> nu ai o conexiune la o baza de date, poti folosi H2 in memory. Iti creezi relatiile tale cu JPA, si pornesti SpringBootApplication. Mergi pe localhost:8080/h2-console/ . </w:t>
-      </w:r>
-      <w:r>
-        <w:rPr>
-          <w:b/>
-          <w:bCs/>
-          <w:color w:val="FF0000"/>
-          <w:sz w:val="26"/>
-          <w:szCs w:val="26"/>
-          <w:lang w:val="en-US"/>
-        </w:rPr>
-        <w:t xml:space="preserve">Iar la JDBC URL punem </w:t>
+        <w:t xml:space="preserve"> nu ai o </w:t>
+      </w:r>
+      <w:proofErr w:type="spellStart"/>
+      <w:r>
+        <w:rPr>
+          <w:b/>
+          <w:bCs/>
+          <w:color w:val="FF0000"/>
+          <w:sz w:val="26"/>
+          <w:szCs w:val="26"/>
+          <w:lang w:val="en-US"/>
+        </w:rPr>
+        <w:t>conexiune</w:t>
+      </w:r>
+      <w:proofErr w:type="spellEnd"/>
+      <w:r>
+        <w:rPr>
+          <w:b/>
+          <w:bCs/>
+          <w:color w:val="FF0000"/>
+          <w:sz w:val="26"/>
+          <w:szCs w:val="26"/>
+          <w:lang w:val="en-US"/>
+        </w:rPr>
+        <w:t xml:space="preserve"> la o </w:t>
+      </w:r>
+      <w:proofErr w:type="spellStart"/>
+      <w:r>
+        <w:rPr>
+          <w:b/>
+          <w:bCs/>
+          <w:color w:val="FF0000"/>
+          <w:sz w:val="26"/>
+          <w:szCs w:val="26"/>
+          <w:lang w:val="en-US"/>
+        </w:rPr>
+        <w:t>baza</w:t>
+      </w:r>
+      <w:proofErr w:type="spellEnd"/>
+      <w:r>
+        <w:rPr>
+          <w:b/>
+          <w:bCs/>
+          <w:color w:val="FF0000"/>
+          <w:sz w:val="26"/>
+          <w:szCs w:val="26"/>
+          <w:lang w:val="en-US"/>
+        </w:rPr>
+        <w:t xml:space="preserve"> de date, </w:t>
+      </w:r>
+      <w:proofErr w:type="spellStart"/>
+      <w:r>
+        <w:rPr>
+          <w:b/>
+          <w:bCs/>
+          <w:color w:val="FF0000"/>
+          <w:sz w:val="26"/>
+          <w:szCs w:val="26"/>
+          <w:lang w:val="en-US"/>
+        </w:rPr>
+        <w:t>poti</w:t>
+      </w:r>
+      <w:proofErr w:type="spellEnd"/>
+      <w:r>
+        <w:rPr>
+          <w:b/>
+          <w:bCs/>
+          <w:color w:val="FF0000"/>
+          <w:sz w:val="26"/>
+          <w:szCs w:val="26"/>
+          <w:lang w:val="en-US"/>
+        </w:rPr>
+        <w:t xml:space="preserve"> </w:t>
+      </w:r>
+      <w:proofErr w:type="spellStart"/>
+      <w:r>
+        <w:rPr>
+          <w:b/>
+          <w:bCs/>
+          <w:color w:val="FF0000"/>
+          <w:sz w:val="26"/>
+          <w:szCs w:val="26"/>
+          <w:lang w:val="en-US"/>
+        </w:rPr>
+        <w:t>folosi</w:t>
+      </w:r>
+      <w:proofErr w:type="spellEnd"/>
+      <w:r>
+        <w:rPr>
+          <w:b/>
+          <w:bCs/>
+          <w:color w:val="FF0000"/>
+          <w:sz w:val="26"/>
+          <w:szCs w:val="26"/>
+          <w:lang w:val="en-US"/>
+        </w:rPr>
+        <w:t xml:space="preserve"> H2 in memory. </w:t>
+      </w:r>
+      <w:proofErr w:type="spellStart"/>
+      <w:r>
+        <w:rPr>
+          <w:b/>
+          <w:bCs/>
+          <w:color w:val="FF0000"/>
+          <w:sz w:val="26"/>
+          <w:szCs w:val="26"/>
+          <w:lang w:val="en-US"/>
+        </w:rPr>
+        <w:t>Iti</w:t>
+      </w:r>
+      <w:proofErr w:type="spellEnd"/>
+      <w:r>
+        <w:rPr>
+          <w:b/>
+          <w:bCs/>
+          <w:color w:val="FF0000"/>
+          <w:sz w:val="26"/>
+          <w:szCs w:val="26"/>
+          <w:lang w:val="en-US"/>
+        </w:rPr>
+        <w:t xml:space="preserve"> </w:t>
+      </w:r>
+      <w:proofErr w:type="spellStart"/>
+      <w:r>
+        <w:rPr>
+          <w:b/>
+          <w:bCs/>
+          <w:color w:val="FF0000"/>
+          <w:sz w:val="26"/>
+          <w:szCs w:val="26"/>
+          <w:lang w:val="en-US"/>
+        </w:rPr>
+        <w:t>creezi</w:t>
+      </w:r>
+      <w:proofErr w:type="spellEnd"/>
+      <w:r>
+        <w:rPr>
+          <w:b/>
+          <w:bCs/>
+          <w:color w:val="FF0000"/>
+          <w:sz w:val="26"/>
+          <w:szCs w:val="26"/>
+          <w:lang w:val="en-US"/>
+        </w:rPr>
+        <w:t xml:space="preserve"> </w:t>
+      </w:r>
+      <w:proofErr w:type="spellStart"/>
+      <w:r>
+        <w:rPr>
+          <w:b/>
+          <w:bCs/>
+          <w:color w:val="FF0000"/>
+          <w:sz w:val="26"/>
+          <w:szCs w:val="26"/>
+          <w:lang w:val="en-US"/>
+        </w:rPr>
+        <w:t>relatiile</w:t>
+      </w:r>
+      <w:proofErr w:type="spellEnd"/>
+      <w:r>
+        <w:rPr>
+          <w:b/>
+          <w:bCs/>
+          <w:color w:val="FF0000"/>
+          <w:sz w:val="26"/>
+          <w:szCs w:val="26"/>
+          <w:lang w:val="en-US"/>
+        </w:rPr>
+        <w:t xml:space="preserve"> tale cu JPA, </w:t>
+      </w:r>
+      <w:proofErr w:type="spellStart"/>
+      <w:r>
+        <w:rPr>
+          <w:b/>
+          <w:bCs/>
+          <w:color w:val="FF0000"/>
+          <w:sz w:val="26"/>
+          <w:szCs w:val="26"/>
+          <w:lang w:val="en-US"/>
+        </w:rPr>
+        <w:t>si</w:t>
+      </w:r>
+      <w:proofErr w:type="spellEnd"/>
+      <w:r>
+        <w:rPr>
+          <w:b/>
+          <w:bCs/>
+          <w:color w:val="FF0000"/>
+          <w:sz w:val="26"/>
+          <w:szCs w:val="26"/>
+          <w:lang w:val="en-US"/>
+        </w:rPr>
+        <w:t xml:space="preserve"> </w:t>
+      </w:r>
+      <w:proofErr w:type="spellStart"/>
+      <w:r>
+        <w:rPr>
+          <w:b/>
+          <w:bCs/>
+          <w:color w:val="FF0000"/>
+          <w:sz w:val="26"/>
+          <w:szCs w:val="26"/>
+          <w:lang w:val="en-US"/>
+        </w:rPr>
+        <w:t>pornesti</w:t>
+      </w:r>
+      <w:proofErr w:type="spellEnd"/>
+      <w:r>
+        <w:rPr>
+          <w:b/>
+          <w:bCs/>
+          <w:color w:val="FF0000"/>
+          <w:sz w:val="26"/>
+          <w:szCs w:val="26"/>
+          <w:lang w:val="en-US"/>
+        </w:rPr>
+        <w:t xml:space="preserve"> </w:t>
+      </w:r>
+      <w:proofErr w:type="spellStart"/>
+      <w:r>
+        <w:rPr>
+          <w:b/>
+          <w:bCs/>
+          <w:color w:val="FF0000"/>
+          <w:sz w:val="26"/>
+          <w:szCs w:val="26"/>
+          <w:lang w:val="en-US"/>
+        </w:rPr>
+        <w:t>SpringBootApplication</w:t>
+      </w:r>
+      <w:proofErr w:type="spellEnd"/>
+      <w:r>
+        <w:rPr>
+          <w:b/>
+          <w:bCs/>
+          <w:color w:val="FF0000"/>
+          <w:sz w:val="26"/>
+          <w:szCs w:val="26"/>
+          <w:lang w:val="en-US"/>
+        </w:rPr>
+        <w:t xml:space="preserve">. </w:t>
+      </w:r>
+      <w:proofErr w:type="spellStart"/>
+      <w:r>
+        <w:rPr>
+          <w:b/>
+          <w:bCs/>
+          <w:color w:val="FF0000"/>
+          <w:sz w:val="26"/>
+          <w:szCs w:val="26"/>
+          <w:lang w:val="en-US"/>
+        </w:rPr>
+        <w:t>Mergi</w:t>
+      </w:r>
+      <w:proofErr w:type="spellEnd"/>
+      <w:r>
+        <w:rPr>
+          <w:b/>
+          <w:bCs/>
+          <w:color w:val="FF0000"/>
+          <w:sz w:val="26"/>
+          <w:szCs w:val="26"/>
+          <w:lang w:val="en-US"/>
+        </w:rPr>
+        <w:t xml:space="preserve"> pe localhost:8080/h2-console</w:t>
+      </w:r>
+      <w:proofErr w:type="gramStart"/>
+      <w:r>
+        <w:rPr>
+          <w:b/>
+          <w:bCs/>
+          <w:color w:val="FF0000"/>
+          <w:sz w:val="26"/>
+          <w:szCs w:val="26"/>
+          <w:lang w:val="en-US"/>
+        </w:rPr>
+        <w:t>/ .</w:t>
+      </w:r>
+      <w:proofErr w:type="gramEnd"/>
+      <w:r>
+        <w:rPr>
+          <w:b/>
+          <w:bCs/>
+          <w:color w:val="FF0000"/>
+          <w:sz w:val="26"/>
+          <w:szCs w:val="26"/>
+          <w:lang w:val="en-US"/>
+        </w:rPr>
+        <w:t xml:space="preserve"> </w:t>
+      </w:r>
+      <w:proofErr w:type="spellStart"/>
+      <w:r>
+        <w:rPr>
+          <w:b/>
+          <w:bCs/>
+          <w:color w:val="FF0000"/>
+          <w:sz w:val="26"/>
+          <w:szCs w:val="26"/>
+          <w:lang w:val="en-US"/>
+        </w:rPr>
+        <w:t>Iar</w:t>
+      </w:r>
+      <w:proofErr w:type="spellEnd"/>
+      <w:r>
+        <w:rPr>
+          <w:b/>
+          <w:bCs/>
+          <w:color w:val="FF0000"/>
+          <w:sz w:val="26"/>
+          <w:szCs w:val="26"/>
+          <w:lang w:val="en-US"/>
+        </w:rPr>
+        <w:t xml:space="preserve"> la JDBC URL </w:t>
+      </w:r>
+      <w:proofErr w:type="spellStart"/>
+      <w:proofErr w:type="gramStart"/>
+      <w:r>
+        <w:rPr>
+          <w:b/>
+          <w:bCs/>
+          <w:color w:val="FF0000"/>
+          <w:sz w:val="26"/>
+          <w:szCs w:val="26"/>
+          <w:lang w:val="en-US"/>
+        </w:rPr>
+        <w:t>punem</w:t>
+      </w:r>
+      <w:proofErr w:type="spellEnd"/>
+      <w:r>
+        <w:rPr>
+          <w:b/>
+          <w:bCs/>
+          <w:color w:val="FF0000"/>
+          <w:sz w:val="26"/>
+          <w:szCs w:val="26"/>
+          <w:lang w:val="en-US"/>
+        </w:rPr>
+        <w:t xml:space="preserve"> </w:t>
       </w:r>
       <w:r>
         <w:rPr>
@@ -409,8 +1252,9 @@
           <w:szCs w:val="26"/>
           <w:lang w:val="en-US"/>
         </w:rPr>
-        <w:t>: jdbc:h2:mem:testdb si dupa dai</w:t>
-      </w:r>
+        <w:t>:</w:t>
+      </w:r>
+      <w:proofErr w:type="gramEnd"/>
       <w:r>
         <w:rPr>
           <w:b/>
@@ -420,6 +1264,78 @@
           <w:szCs w:val="26"/>
           <w:lang w:val="en-US"/>
         </w:rPr>
+        <w:t xml:space="preserve"> jdbc:h2:mem:testdb </w:t>
+      </w:r>
+      <w:proofErr w:type="spellStart"/>
+      <w:r>
+        <w:rPr>
+          <w:b/>
+          <w:bCs/>
+          <w:color w:val="000000" w:themeColor="text1"/>
+          <w:sz w:val="26"/>
+          <w:szCs w:val="26"/>
+          <w:lang w:val="en-US"/>
+        </w:rPr>
+        <w:t>si</w:t>
+      </w:r>
+      <w:proofErr w:type="spellEnd"/>
+      <w:r>
+        <w:rPr>
+          <w:b/>
+          <w:bCs/>
+          <w:color w:val="000000" w:themeColor="text1"/>
+          <w:sz w:val="26"/>
+          <w:szCs w:val="26"/>
+          <w:lang w:val="en-US"/>
+        </w:rPr>
+        <w:t xml:space="preserve"> </w:t>
+      </w:r>
+      <w:proofErr w:type="spellStart"/>
+      <w:r>
+        <w:rPr>
+          <w:b/>
+          <w:bCs/>
+          <w:color w:val="000000" w:themeColor="text1"/>
+          <w:sz w:val="26"/>
+          <w:szCs w:val="26"/>
+          <w:lang w:val="en-US"/>
+        </w:rPr>
+        <w:t>dupa</w:t>
+      </w:r>
+      <w:proofErr w:type="spellEnd"/>
+      <w:r>
+        <w:rPr>
+          <w:b/>
+          <w:bCs/>
+          <w:color w:val="000000" w:themeColor="text1"/>
+          <w:sz w:val="26"/>
+          <w:szCs w:val="26"/>
+          <w:lang w:val="en-US"/>
+        </w:rPr>
+        <w:t xml:space="preserve"> </w:t>
+      </w:r>
+      <w:proofErr w:type="spellStart"/>
+      <w:r>
+        <w:rPr>
+          <w:b/>
+          <w:bCs/>
+          <w:color w:val="000000" w:themeColor="text1"/>
+          <w:sz w:val="26"/>
+          <w:szCs w:val="26"/>
+          <w:lang w:val="en-US"/>
+        </w:rPr>
+        <w:t>dai</w:t>
+      </w:r>
+      <w:proofErr w:type="spellEnd"/>
+      <w:r>
+        <w:rPr>
+          <w:b/>
+          <w:bCs/>
+          <w:color w:val="000000" w:themeColor="text1"/>
+          <w:sz w:val="26"/>
+          <w:szCs w:val="26"/>
+          <w:lang w:val="en-US"/>
+        </w:rPr>
         <w:t xml:space="preserve"> Connect</w:t>
       </w:r>
     </w:p>
@@ -462,8 +1378,9 @@
           <w:szCs w:val="26"/>
           <w:lang w:val="en-US"/>
         </w:rPr>
-        <w:t>data definition Langugage</w:t>
-      </w:r>
+        <w:t xml:space="preserve">data definition </w:t>
+      </w:r>
+      <w:proofErr w:type="spellStart"/>
       <w:r>
         <w:rPr>
           <w:color w:val="000000" w:themeColor="text1"/>
@@ -471,6 +1388,16 @@
           <w:szCs w:val="26"/>
           <w:lang w:val="en-US"/>
         </w:rPr>
+        <w:t>Langugage</w:t>
+      </w:r>
+      <w:proofErr w:type="spellEnd"/>
+      <w:r>
+        <w:rPr>
+          <w:color w:val="000000" w:themeColor="text1"/>
+          <w:sz w:val="26"/>
+          <w:szCs w:val="26"/>
+          <w:lang w:val="en-US"/>
+        </w:rPr>
         <w:t xml:space="preserve"> (used to define database structures such as tables and indexes)</w:t>
       </w:r>
     </w:p>
@@ -533,6 +1460,7 @@
         </w:rPr>
         <w:t xml:space="preserve">Hibernate property is set by the Spring property </w:t>
       </w:r>
+      <w:proofErr w:type="spellStart"/>
       <w:r>
         <w:rPr>
           <w:b/>
@@ -542,36 +1470,72 @@
           <w:szCs w:val="26"/>
           <w:lang w:val="en-US"/>
         </w:rPr>
-        <w:t>spring.jpa.hibernate.ddl-auto</w:t>
-      </w:r>
-    </w:p>
-    <w:p>
-      <w:pPr>
-        <w:rPr>
+        <w:t>spring.jpa.hibernate.ddl</w:t>
+      </w:r>
+      <w:proofErr w:type="spellEnd"/>
+      <w:r>
+        <w:rPr>
+          <w:b/>
+          <w:bCs/>
           <w:color w:val="000000" w:themeColor="text1"/>
           <w:sz w:val="26"/>
           <w:szCs w:val="26"/>
           <w:lang w:val="en-US"/>
         </w:rPr>
-      </w:pPr>
-      <w:r>
-        <w:rPr>
-          <w:b/>
-          <w:bCs/>
+        <w:t>-auto</w:t>
+      </w:r>
+    </w:p>
+    <w:p>
+      <w:pPr>
+        <w:rPr>
           <w:color w:val="000000" w:themeColor="text1"/>
           <w:sz w:val="26"/>
           <w:szCs w:val="26"/>
           <w:lang w:val="en-US"/>
         </w:rPr>
-        <w:t xml:space="preserve">Entity relationships types : </w:t>
-      </w:r>
-      <w:r>
-        <w:rPr>
+      </w:pPr>
+      <w:r>
+        <w:rPr>
+          <w:b/>
+          <w:bCs/>
           <w:color w:val="000000" w:themeColor="text1"/>
           <w:sz w:val="26"/>
           <w:szCs w:val="26"/>
           <w:lang w:val="en-US"/>
         </w:rPr>
+        <w:t xml:space="preserve">Entity relationships </w:t>
+      </w:r>
+      <w:proofErr w:type="gramStart"/>
+      <w:r>
+        <w:rPr>
+          <w:b/>
+          <w:bCs/>
+          <w:color w:val="000000" w:themeColor="text1"/>
+          <w:sz w:val="26"/>
+          <w:szCs w:val="26"/>
+          <w:lang w:val="en-US"/>
+        </w:rPr>
+        <w:t>types :</w:t>
+      </w:r>
+      <w:proofErr w:type="gramEnd"/>
+      <w:r>
+        <w:rPr>
+          <w:b/>
+          <w:bCs/>
+          <w:color w:val="000000" w:themeColor="text1"/>
+          <w:sz w:val="26"/>
+          <w:szCs w:val="26"/>
+          <w:lang w:val="en-US"/>
+        </w:rPr>
+        <w:t xml:space="preserve"> </w:t>
+      </w:r>
+      <w:r>
+        <w:rPr>
+          <w:color w:val="000000" w:themeColor="text1"/>
+          <w:sz w:val="26"/>
+          <w:szCs w:val="26"/>
+          <w:lang w:val="en-US"/>
+        </w:rPr>
         <w:t>@OneToOne, @OneToMany, @ManyToOne, @ManyToMany</w:t>
       </w:r>
     </w:p>
@@ -584,6 +1548,7 @@
           <w:lang w:val="en-US"/>
         </w:rPr>
       </w:pPr>
+      <w:proofErr w:type="gramStart"/>
       <w:r>
         <w:rPr>
           <w:b/>
@@ -593,15 +1558,27 @@
           <w:szCs w:val="26"/>
           <w:lang w:val="en-US"/>
         </w:rPr>
-        <w:t>!Many to many</w:t>
-      </w:r>
-      <w:r>
-        <w:rPr>
+        <w:t>!Many</w:t>
+      </w:r>
+      <w:proofErr w:type="gramEnd"/>
+      <w:r>
+        <w:rPr>
+          <w:b/>
+          <w:bCs/>
           <w:color w:val="000000" w:themeColor="text1"/>
           <w:sz w:val="26"/>
           <w:szCs w:val="26"/>
           <w:lang w:val="en-US"/>
         </w:rPr>
+        <w:t xml:space="preserve"> to many</w:t>
+      </w:r>
+      <w:r>
+        <w:rPr>
+          <w:color w:val="000000" w:themeColor="text1"/>
+          <w:sz w:val="26"/>
+          <w:szCs w:val="26"/>
+          <w:lang w:val="en-US"/>
+        </w:rPr>
         <w:t xml:space="preserve"> : require the use of a join table</w:t>
       </w:r>
     </w:p>
@@ -614,16 +1591,29 @@
           <w:lang w:val="en-US"/>
         </w:rPr>
       </w:pPr>
-      <w:r>
-        <w:rPr>
-          <w:b/>
-          <w:bCs/>
-          <w:color w:val="FF0000"/>
-          <w:sz w:val="26"/>
-          <w:szCs w:val="26"/>
-          <w:lang w:val="en-US"/>
-        </w:rPr>
-        <w:t xml:space="preserve">!Fetch types used by JPA: </w:t>
+      <w:proofErr w:type="gramStart"/>
+      <w:r>
+        <w:rPr>
+          <w:b/>
+          <w:bCs/>
+          <w:color w:val="FF0000"/>
+          <w:sz w:val="26"/>
+          <w:szCs w:val="26"/>
+          <w:lang w:val="en-US"/>
+        </w:rPr>
+        <w:t>!Fetch</w:t>
+      </w:r>
+      <w:proofErr w:type="gramEnd"/>
+      <w:r>
+        <w:rPr>
+          <w:b/>
+          <w:bCs/>
+          <w:color w:val="FF0000"/>
+          <w:sz w:val="26"/>
+          <w:szCs w:val="26"/>
+          <w:lang w:val="en-US"/>
+        </w:rPr>
+        <w:t xml:space="preserve"> types used by JPA: </w:t>
       </w:r>
       <w:r>
         <w:rPr>
@@ -708,6 +1698,7 @@
           <w:szCs w:val="26"/>
           <w:lang w:val="en-US"/>
         </w:rPr>
+        <w:lastRenderedPageBreak/>
         <w:t>Cascade Types</w:t>
       </w:r>
       <w:r>
@@ -719,7 +1710,31 @@
           <w:szCs w:val="26"/>
           <w:lang w:val="en-US"/>
         </w:rPr>
-        <w:t xml:space="preserve"> available in JPA 2.1 : </w:t>
+        <w:t xml:space="preserve"> available in JPA </w:t>
+      </w:r>
+      <w:proofErr w:type="gramStart"/>
+      <w:r>
+        <w:rPr>
+          <w:b/>
+          <w:bCs/>
+          <w:color w:val="FF0000"/>
+          <w:sz w:val="26"/>
+          <w:szCs w:val="26"/>
+          <w:lang w:val="en-US"/>
+        </w:rPr>
+        <w:t>2.1 :</w:t>
+      </w:r>
+      <w:proofErr w:type="gramEnd"/>
+      <w:r>
+        <w:rPr>
+          <w:b/>
+          <w:bCs/>
+          <w:color w:val="FF0000"/>
+          <w:sz w:val="26"/>
+          <w:szCs w:val="26"/>
+          <w:lang w:val="en-US"/>
+        </w:rPr>
+        <w:t xml:space="preserve"> </w:t>
       </w:r>
       <w:r>
         <w:rPr>
@@ -740,17 +1755,42 @@
           <w:lang w:val="en-US"/>
         </w:rPr>
       </w:pPr>
-      <w:r>
-        <w:rPr>
-          <w:b/>
-          <w:bCs/>
-          <w:color w:val="FF0000"/>
-          <w:sz w:val="26"/>
-          <w:szCs w:val="26"/>
-          <w:lang w:val="en-US"/>
-        </w:rPr>
-        <w:lastRenderedPageBreak/>
-        <w:t xml:space="preserve">!Hibernaste’s DDL-AUTO property controls = </w:t>
+      <w:proofErr w:type="gramStart"/>
+      <w:r>
+        <w:rPr>
+          <w:b/>
+          <w:bCs/>
+          <w:color w:val="FF0000"/>
+          <w:sz w:val="26"/>
+          <w:szCs w:val="26"/>
+          <w:lang w:val="en-US"/>
+        </w:rPr>
+        <w:t>!</w:t>
+      </w:r>
+      <w:proofErr w:type="spellStart"/>
+      <w:r>
+        <w:rPr>
+          <w:b/>
+          <w:bCs/>
+          <w:color w:val="FF0000"/>
+          <w:sz w:val="26"/>
+          <w:szCs w:val="26"/>
+          <w:lang w:val="en-US"/>
+        </w:rPr>
+        <w:t>Hibernaste’s</w:t>
+      </w:r>
+      <w:proofErr w:type="spellEnd"/>
+      <w:proofErr w:type="gramEnd"/>
+      <w:r>
+        <w:rPr>
+          <w:b/>
+          <w:bCs/>
+          <w:color w:val="FF0000"/>
+          <w:sz w:val="26"/>
+          <w:szCs w:val="26"/>
+          <w:lang w:val="en-US"/>
+        </w:rPr>
+        <w:t xml:space="preserve"> DDL-AUTO property controls = </w:t>
       </w:r>
       <w:r>
         <w:rPr>
@@ -777,7 +1817,29 @@
           <w:szCs w:val="26"/>
           <w:lang w:val="en-US"/>
         </w:rPr>
-        <w:t xml:space="preserve">Hibernate valid options for ddl-auto property: </w:t>
+        <w:t xml:space="preserve">Hibernate valid options for </w:t>
+      </w:r>
+      <w:proofErr w:type="spellStart"/>
+      <w:r>
+        <w:rPr>
+          <w:b/>
+          <w:bCs/>
+          <w:sz w:val="26"/>
+          <w:szCs w:val="26"/>
+          <w:lang w:val="en-US"/>
+        </w:rPr>
+        <w:t>ddl</w:t>
+      </w:r>
+      <w:proofErr w:type="spellEnd"/>
+      <w:r>
+        <w:rPr>
+          <w:b/>
+          <w:bCs/>
+          <w:sz w:val="26"/>
+          <w:szCs w:val="26"/>
+          <w:lang w:val="en-US"/>
+        </w:rPr>
+        <w:t xml:space="preserve">-auto property: </w:t>
       </w:r>
       <w:r>
         <w:rPr>
@@ -856,7 +1918,25 @@
           <w:szCs w:val="26"/>
           <w:lang w:val="en-US"/>
         </w:rPr>
-        <w:t xml:space="preserve"> ddl-auto setting for Spring Boot is </w:t>
+        <w:t xml:space="preserve"> </w:t>
+      </w:r>
+      <w:proofErr w:type="spellStart"/>
+      <w:r>
+        <w:rPr>
+          <w:sz w:val="26"/>
+          <w:szCs w:val="26"/>
+          <w:lang w:val="en-US"/>
+        </w:rPr>
+        <w:t>ddl</w:t>
+      </w:r>
+      <w:proofErr w:type="spellEnd"/>
+      <w:r>
+        <w:rPr>
+          <w:sz w:val="26"/>
+          <w:szCs w:val="26"/>
+          <w:lang w:val="en-US"/>
+        </w:rPr>
+        <w:t xml:space="preserve">-auto setting for Spring Boot is </w:t>
       </w:r>
       <w:r>
         <w:rPr>
@@ -931,7 +2011,25 @@
           <w:szCs w:val="26"/>
           <w:lang w:val="en-US"/>
         </w:rPr>
-        <w:t xml:space="preserve">, the default ddl-auto setting for Spring Boot is </w:t>
+        <w:t xml:space="preserve">, the default </w:t>
+      </w:r>
+      <w:proofErr w:type="spellStart"/>
+      <w:r>
+        <w:rPr>
+          <w:sz w:val="26"/>
+          <w:szCs w:val="26"/>
+          <w:lang w:val="en-US"/>
+        </w:rPr>
+        <w:t>ddl</w:t>
+      </w:r>
+      <w:proofErr w:type="spellEnd"/>
+      <w:r>
+        <w:rPr>
+          <w:sz w:val="26"/>
+          <w:szCs w:val="26"/>
+          <w:lang w:val="en-US"/>
+        </w:rPr>
+        <w:t xml:space="preserve">-auto setting for Spring Boot is </w:t>
       </w:r>
       <w:r>
         <w:rPr>
@@ -968,26 +2066,78 @@
           <w:szCs w:val="26"/>
           <w:lang w:val="en-US"/>
         </w:rPr>
-        <w:t xml:space="preserve"> 2 files that Spring Boot will use to initialize the database : </w:t>
-      </w:r>
-      <w:r>
-        <w:rPr>
-          <w:b/>
-          <w:bCs/>
-          <w:sz w:val="26"/>
-          <w:szCs w:val="26"/>
-          <w:lang w:val="en-US"/>
-        </w:rPr>
-        <w:t>schema.sql, data.sql</w:t>
-      </w:r>
-      <w:r>
-        <w:rPr>
-          <w:sz w:val="26"/>
-          <w:szCs w:val="26"/>
-          <w:lang w:val="en-US"/>
-        </w:rPr>
-        <w:t xml:space="preserve"> (these 2 will be looked on root classpath</w:t>
-      </w:r>
+        <w:t xml:space="preserve"> 2 files that Spring Boot will use to initialize the </w:t>
+      </w:r>
+      <w:proofErr w:type="gramStart"/>
+      <w:r>
+        <w:rPr>
+          <w:sz w:val="26"/>
+          <w:szCs w:val="26"/>
+          <w:lang w:val="en-US"/>
+        </w:rPr>
+        <w:t>database :</w:t>
+      </w:r>
+      <w:proofErr w:type="gramEnd"/>
+      <w:r>
+        <w:rPr>
+          <w:sz w:val="26"/>
+          <w:szCs w:val="26"/>
+          <w:lang w:val="en-US"/>
+        </w:rPr>
+        <w:t xml:space="preserve"> </w:t>
+      </w:r>
+      <w:proofErr w:type="spellStart"/>
+      <w:r>
+        <w:rPr>
+          <w:b/>
+          <w:bCs/>
+          <w:sz w:val="26"/>
+          <w:szCs w:val="26"/>
+          <w:lang w:val="en-US"/>
+        </w:rPr>
+        <w:t>schema.sql</w:t>
+      </w:r>
+      <w:proofErr w:type="spellEnd"/>
+      <w:r>
+        <w:rPr>
+          <w:b/>
+          <w:bCs/>
+          <w:sz w:val="26"/>
+          <w:szCs w:val="26"/>
+          <w:lang w:val="en-US"/>
+        </w:rPr>
+        <w:t xml:space="preserve">, </w:t>
+      </w:r>
+      <w:proofErr w:type="spellStart"/>
+      <w:r>
+        <w:rPr>
+          <w:b/>
+          <w:bCs/>
+          <w:sz w:val="26"/>
+          <w:szCs w:val="26"/>
+          <w:lang w:val="en-US"/>
+        </w:rPr>
+        <w:t>data.sql</w:t>
+      </w:r>
+      <w:proofErr w:type="spellEnd"/>
+      <w:r>
+        <w:rPr>
+          <w:sz w:val="26"/>
+          <w:szCs w:val="26"/>
+          <w:lang w:val="en-US"/>
+        </w:rPr>
+        <w:t xml:space="preserve"> (these 2 will be looked on root </w:t>
+      </w:r>
+      <w:proofErr w:type="spellStart"/>
+      <w:r>
+        <w:rPr>
+          <w:sz w:val="26"/>
+          <w:szCs w:val="26"/>
+          <w:lang w:val="en-US"/>
+        </w:rPr>
+        <w:t>classpath</w:t>
+      </w:r>
+      <w:proofErr w:type="spellEnd"/>
       <w:r>
         <w:rPr>
           <w:sz w:val="26"/>
@@ -996,6 +2146,400 @@
         </w:rPr>
         <w:t>)</w:t>
       </w:r>
+    </w:p>
+    <w:p>
+      <w:pPr>
+        <w:rPr>
+          <w:sz w:val="26"/>
+          <w:szCs w:val="26"/>
+          <w:lang w:val="en-US"/>
+        </w:rPr>
+      </w:pPr>
+      <w:proofErr w:type="spellStart"/>
+      <w:r>
+        <w:rPr>
+          <w:b/>
+          <w:bCs/>
+          <w:sz w:val="26"/>
+          <w:szCs w:val="26"/>
+          <w:lang w:val="en-US"/>
+        </w:rPr>
+        <w:t>CascadeType.ALL</w:t>
+      </w:r>
+      <w:proofErr w:type="spellEnd"/>
+      <w:r>
+        <w:rPr>
+          <w:b/>
+          <w:bCs/>
+          <w:sz w:val="26"/>
+          <w:szCs w:val="26"/>
+          <w:lang w:val="en-US"/>
+        </w:rPr>
+        <w:t xml:space="preserve"> -&gt; </w:t>
+      </w:r>
+      <w:r>
+        <w:rPr>
+          <w:sz w:val="26"/>
+          <w:szCs w:val="26"/>
+          <w:lang w:val="en-US"/>
+        </w:rPr>
+        <w:t xml:space="preserve">this tells us that if in 2 tables we have 2 field that are correlated and you delete an input from the first table, all the others correlated fields will be deleted automatically. If an </w:t>
+      </w:r>
+      <w:r>
+        <w:rPr>
+          <w:b/>
+          <w:bCs/>
+          <w:sz w:val="26"/>
+          <w:szCs w:val="26"/>
+          <w:lang w:val="en-US"/>
+        </w:rPr>
+        <w:t>owner</w:t>
+      </w:r>
+      <w:r>
+        <w:rPr>
+          <w:sz w:val="26"/>
+          <w:szCs w:val="26"/>
+          <w:lang w:val="en-US"/>
+        </w:rPr>
+        <w:t xml:space="preserve"> has more </w:t>
+      </w:r>
+      <w:r>
+        <w:rPr>
+          <w:b/>
+          <w:bCs/>
+          <w:sz w:val="26"/>
+          <w:szCs w:val="26"/>
+          <w:lang w:val="en-US"/>
+        </w:rPr>
+        <w:t>pets</w:t>
+      </w:r>
+      <w:r>
+        <w:rPr>
+          <w:sz w:val="26"/>
+          <w:szCs w:val="26"/>
+          <w:lang w:val="en-US"/>
+        </w:rPr>
+        <w:t xml:space="preserve">, and if you delete a </w:t>
+      </w:r>
+      <w:r>
+        <w:rPr>
+          <w:b/>
+          <w:bCs/>
+          <w:sz w:val="26"/>
+          <w:szCs w:val="26"/>
+          <w:lang w:val="en-US"/>
+        </w:rPr>
+        <w:t>certain owner</w:t>
+      </w:r>
+      <w:r>
+        <w:rPr>
+          <w:sz w:val="26"/>
+          <w:szCs w:val="26"/>
+          <w:lang w:val="en-US"/>
+        </w:rPr>
+        <w:t xml:space="preserve">, all the </w:t>
+      </w:r>
+      <w:r>
+        <w:rPr>
+          <w:b/>
+          <w:bCs/>
+          <w:sz w:val="26"/>
+          <w:szCs w:val="26"/>
+          <w:lang w:val="en-US"/>
+        </w:rPr>
+        <w:t>pets</w:t>
+      </w:r>
+      <w:r>
+        <w:rPr>
+          <w:sz w:val="26"/>
+          <w:szCs w:val="26"/>
+          <w:lang w:val="en-US"/>
+        </w:rPr>
+        <w:t xml:space="preserve"> that belonged to that </w:t>
+      </w:r>
+      <w:r>
+        <w:rPr>
+          <w:b/>
+          <w:bCs/>
+          <w:sz w:val="26"/>
+          <w:szCs w:val="26"/>
+          <w:lang w:val="en-US"/>
+        </w:rPr>
+        <w:t xml:space="preserve">specific owner </w:t>
+      </w:r>
+      <w:r>
+        <w:rPr>
+          <w:sz w:val="26"/>
+          <w:szCs w:val="26"/>
+          <w:lang w:val="en-US"/>
+        </w:rPr>
+        <w:t>will be deleted.</w:t>
+      </w:r>
+    </w:p>
+    <w:p>
+      <w:pPr>
+        <w:rPr>
+          <w:sz w:val="26"/>
+          <w:szCs w:val="26"/>
+          <w:lang w:val="en-US"/>
+        </w:rPr>
+      </w:pPr>
+      <w:r>
+        <w:rPr>
+          <w:noProof/>
+        </w:rPr>
+        <w:drawing>
+          <wp:inline distT="0" distB="0" distL="0" distR="0" wp14:anchorId="60A59E40" wp14:editId="4DDDAB2E">
+            <wp:extent cx="5731510" cy="769620"/>
+            <wp:effectExtent l="0" t="0" r="2540" b="0"/>
+            <wp:docPr id="2" name="Picture 2"/>
+            <wp:cNvGraphicFramePr>
+              <a:graphicFrameLocks xmlns:a="http://schemas.openxmlformats.org/drawingml/2006/main" noChangeAspect="1"/>
+            </wp:cNvGraphicFramePr>
+            <a:graphic xmlns:a="http://schemas.openxmlformats.org/drawingml/2006/main">
+              <a:graphicData uri="http://schemas.openxmlformats.org/drawingml/2006/picture">
+                <pic:pic xmlns:pic="http://schemas.openxmlformats.org/drawingml/2006/picture">
+                  <pic:nvPicPr>
+                    <pic:cNvPr id="1" name=""/>
+                    <pic:cNvPicPr/>
+                  </pic:nvPicPr>
+                  <pic:blipFill>
+                    <a:blip r:embed="rId5"/>
+                    <a:stretch>
+                      <a:fillRect/>
+                    </a:stretch>
+                  </pic:blipFill>
+                  <pic:spPr>
+                    <a:xfrm>
+                      <a:off x="0" y="0"/>
+                      <a:ext cx="5731510" cy="769620"/>
+                    </a:xfrm>
+                    <a:prstGeom prst="rect">
+                      <a:avLst/>
+                    </a:prstGeom>
+                  </pic:spPr>
+                </pic:pic>
+              </a:graphicData>
+            </a:graphic>
+          </wp:inline>
+        </w:drawing>
+      </w:r>
+    </w:p>
+    <w:p>
+      <w:pPr>
+        <w:rPr>
+          <w:sz w:val="26"/>
+          <w:szCs w:val="26"/>
+          <w:lang w:val="en-US"/>
+        </w:rPr>
+      </w:pPr>
+      <w:r>
+        <w:rPr>
+          <w:b/>
+          <w:bCs/>
+          <w:sz w:val="26"/>
+          <w:szCs w:val="26"/>
+          <w:lang w:val="en-US"/>
+        </w:rPr>
+        <w:t>@Column</w:t>
+      </w:r>
+      <w:r>
+        <w:rPr>
+          <w:b/>
+          <w:bCs/>
+          <w:sz w:val="26"/>
+          <w:szCs w:val="26"/>
+          <w:lang w:val="en-US"/>
+        </w:rPr>
+        <w:t xml:space="preserve"> -&gt; </w:t>
+      </w:r>
+      <w:r>
+        <w:rPr>
+          <w:sz w:val="26"/>
+          <w:szCs w:val="26"/>
+          <w:lang w:val="en-US"/>
+        </w:rPr>
+        <w:t>defines a column in JPA</w:t>
+      </w:r>
+    </w:p>
+    <w:p>
+      <w:pPr>
+        <w:rPr>
+          <w:sz w:val="26"/>
+          <w:szCs w:val="26"/>
+          <w:lang w:val="en-US"/>
+        </w:rPr>
+      </w:pPr>
+      <w:r>
+        <w:rPr>
+          <w:sz w:val="26"/>
+          <w:szCs w:val="26"/>
+          <w:lang w:val="en-US"/>
+        </w:rPr>
+        <w:tab/>
+      </w:r>
+      <w:r>
+        <w:rPr>
+          <w:noProof/>
+        </w:rPr>
+        <w:drawing>
+          <wp:inline distT="0" distB="0" distL="0" distR="0" wp14:anchorId="04EF1D8B" wp14:editId="644D0103">
+            <wp:extent cx="3362325" cy="685800"/>
+            <wp:effectExtent l="0" t="0" r="9525" b="0"/>
+            <wp:docPr id="1" name="Picture 1"/>
+            <wp:cNvGraphicFramePr>
+              <a:graphicFrameLocks xmlns:a="http://schemas.openxmlformats.org/drawingml/2006/main" noChangeAspect="1"/>
+            </wp:cNvGraphicFramePr>
+            <a:graphic xmlns:a="http://schemas.openxmlformats.org/drawingml/2006/main">
+              <a:graphicData uri="http://schemas.openxmlformats.org/drawingml/2006/picture">
+                <pic:pic xmlns:pic="http://schemas.openxmlformats.org/drawingml/2006/picture">
+                  <pic:nvPicPr>
+                    <pic:cNvPr id="1" name=""/>
+                    <pic:cNvPicPr/>
+                  </pic:nvPicPr>
+                  <pic:blipFill>
+                    <a:blip r:embed="rId6"/>
+                    <a:stretch>
+                      <a:fillRect/>
+                    </a:stretch>
+                  </pic:blipFill>
+                  <pic:spPr>
+                    <a:xfrm>
+                      <a:off x="0" y="0"/>
+                      <a:ext cx="3362325" cy="685800"/>
+                    </a:xfrm>
+                    <a:prstGeom prst="rect">
+                      <a:avLst/>
+                    </a:prstGeom>
+                  </pic:spPr>
+                </pic:pic>
+              </a:graphicData>
+            </a:graphic>
+          </wp:inline>
+        </w:drawing>
+      </w:r>
+    </w:p>
+    <w:p>
+      <w:pPr>
+        <w:rPr>
+          <w:sz w:val="26"/>
+          <w:szCs w:val="26"/>
+          <w:lang w:val="en-US"/>
+        </w:rPr>
+      </w:pPr>
+      <w:proofErr w:type="spellStart"/>
+      <w:r>
+        <w:rPr>
+          <w:b/>
+          <w:bCs/>
+          <w:sz w:val="26"/>
+          <w:szCs w:val="26"/>
+          <w:lang w:val="en-US"/>
+        </w:rPr>
+        <w:t>FetchType.EAGER</w:t>
+      </w:r>
+      <w:proofErr w:type="spellEnd"/>
+      <w:r>
+        <w:rPr>
+          <w:b/>
+          <w:bCs/>
+          <w:sz w:val="26"/>
+          <w:szCs w:val="26"/>
+          <w:lang w:val="en-US"/>
+        </w:rPr>
+        <w:t xml:space="preserve"> -&gt;</w:t>
+      </w:r>
+      <w:r>
+        <w:rPr>
+          <w:sz w:val="26"/>
+          <w:szCs w:val="26"/>
+          <w:lang w:val="en-US"/>
+        </w:rPr>
+        <w:t xml:space="preserve"> JPA it is trying to load everything from DB when the application runs, not when a query is performed (that would</w:t>
+      </w:r>
+      <w:r>
+        <w:rPr>
+          <w:sz w:val="26"/>
+          <w:szCs w:val="26"/>
+          <w:lang w:val="en-US"/>
+        </w:rPr>
+        <w:t xml:space="preserve"> be</w:t>
+      </w:r>
+      <w:r>
+        <w:rPr>
+          <w:sz w:val="26"/>
+          <w:szCs w:val="26"/>
+          <w:lang w:val="en-US"/>
+        </w:rPr>
+        <w:t xml:space="preserve"> “lazy” fetch)</w:t>
+      </w:r>
+    </w:p>
+    <w:p>
+      <w:pPr>
+        <w:rPr>
+          <w:sz w:val="26"/>
+          <w:szCs w:val="26"/>
+          <w:lang w:val="en-US"/>
+        </w:rPr>
+      </w:pPr>
+      <w:r>
+        <w:rPr>
+          <w:noProof/>
+        </w:rPr>
+        <w:drawing>
+          <wp:inline distT="0" distB="0" distL="0" distR="0" wp14:anchorId="1B4770E6" wp14:editId="1EC2F781">
+            <wp:extent cx="5343525" cy="647700"/>
+            <wp:effectExtent l="0" t="0" r="9525" b="0"/>
+            <wp:docPr id="3" name="Picture 3"/>
+            <wp:cNvGraphicFramePr>
+              <a:graphicFrameLocks xmlns:a="http://schemas.openxmlformats.org/drawingml/2006/main" noChangeAspect="1"/>
+            </wp:cNvGraphicFramePr>
+            <a:graphic xmlns:a="http://schemas.openxmlformats.org/drawingml/2006/main">
+              <a:graphicData uri="http://schemas.openxmlformats.org/drawingml/2006/picture">
+                <pic:pic xmlns:pic="http://schemas.openxmlformats.org/drawingml/2006/picture">
+                  <pic:nvPicPr>
+                    <pic:cNvPr id="1" name=""/>
+                    <pic:cNvPicPr/>
+                  </pic:nvPicPr>
+                  <pic:blipFill>
+                    <a:blip r:embed="rId7"/>
+                    <a:stretch>
+                      <a:fillRect/>
+                    </a:stretch>
+                  </pic:blipFill>
+                  <pic:spPr>
+                    <a:xfrm>
+                      <a:off x="0" y="0"/>
+                      <a:ext cx="5343525" cy="647700"/>
+                    </a:xfrm>
+                    <a:prstGeom prst="rect">
+                      <a:avLst/>
+                    </a:prstGeom>
+                  </pic:spPr>
+                </pic:pic>
+              </a:graphicData>
+            </a:graphic>
+          </wp:inline>
+        </w:drawing>
+      </w:r>
+    </w:p>
+    <w:p>
+      <w:pPr>
+        <w:rPr>
+          <w:sz w:val="26"/>
+          <w:szCs w:val="26"/>
+          <w:lang w:val="en-US"/>
+        </w:rPr>
+      </w:pPr>
+    </w:p>
+    <w:p>
+      <w:pPr>
+        <w:rPr>
+          <w:sz w:val="26"/>
+          <w:szCs w:val="26"/>
+          <w:lang w:val="en-US"/>
+        </w:rPr>
+      </w:pPr>
     </w:p>
     <w:p>
       <w:pPr>
@@ -1017,7 +2561,7 @@
 </file>
 
 <file path=word/numbering.xml><?xml version="1.0" encoding="utf-8"?>
-<w:numbering xmlns:wpc="http://schemas.microsoft.com/office/word/2010/wordprocessingCanvas" xmlns:cx="http://schemas.microsoft.com/office/drawing/2014/chartex" xmlns:cx1="http://schemas.microsoft.com/office/drawing/2015/9/8/chartex" xmlns:cx2="http://schemas.microsoft.com/office/drawing/2015/10/21/chartex" xmlns:cx3="http://schemas.microsoft.com/office/drawing/2016/5/9/chartex" xmlns:cx4="http://schemas.microsoft.com/office/drawing/2016/5/10/chartex" xmlns:cx5="http://schemas.microsoft.com/office/drawing/2016/5/11/chartex" xmlns:cx6="http://schemas.microsoft.com/office/drawing/2016/5/12/chartex" xmlns:cx7="http://schemas.microsoft.com/office/drawing/2016/5/13/chartex" xmlns:cx8="http://schemas.microsoft.com/office/drawing/2016/5/14/chartex" xmlns:mc="http://schemas.openxmlformats.org/markup-compatibility/2006" xmlns:aink="http://schemas.microsoft.com/office/drawing/2016/ink" xmlns:am3d="http://schemas.microsoft.com/office/drawing/2017/model3d" xmlns:o="urn:schemas-microsoft-com:office:office" xmlns:r="http://schemas.openxmlformats.org/officeDocument/2006/relationships" xmlns:m="http://schemas.openxmlformats.org/officeDocument/2006/math" xmlns:v="urn:schemas-microsoft-com:vml" xmlns:wp14="http://schemas.microsoft.com/office/word/2010/wordprocessingDrawing" xmlns:wp="http://schemas.openxmlformats.org/drawingml/2006/wordprocessingDrawing" xmlns:w10="urn:schemas-microsoft-com:office:word" xmlns:w="http://schemas.openxmlformats.org/wordprocessingml/2006/main" xmlns:w14="http://schemas.microsoft.com/office/word/2010/wordml" xmlns:w15="http://schemas.microsoft.com/office/word/2012/wordml" xmlns:w16cex="http://schemas.microsoft.com/office/word/2018/wordml/cex" xmlns:w16cid="http://schemas.microsoft.com/office/word/2016/wordml/cid" xmlns:w16="http://schemas.microsoft.com/office/word/2018/wordml" xmlns:w16sdtdh="http://schemas.microsoft.com/office/word/2020/wordml/sdtdatahash" xmlns:w16se="http://schemas.microsoft.com/office/word/2015/wordml/symex" xmlns:wpg="http://schemas.microsoft.com/office/word/2010/wordprocessingGroup" xmlns:wpi="http://schemas.microsoft.com/office/word/2010/wordprocessingInk" xmlns:wne="http://schemas.microsoft.com/office/word/2006/wordml" xmlns:wps="http://schemas.microsoft.com/office/word/2010/wordprocessingShape" mc:Ignorable="w14 w15 w16se w16cid w16 w16cex w16sdtdh wp14">
+<w:numbering xmlns:wpc="http://schemas.microsoft.com/office/word/2010/wordprocessingCanvas" xmlns:cx="http://schemas.microsoft.com/office/drawing/2014/chartex" xmlns:cx1="http://schemas.microsoft.com/office/drawing/2015/9/8/chartex" xmlns:cx2="http://schemas.microsoft.com/office/drawing/2015/10/21/chartex" xmlns:cx3="http://schemas.microsoft.com/office/drawing/2016/5/9/chartex" xmlns:cx4="http://schemas.microsoft.com/office/drawing/2016/5/10/chartex" xmlns:cx5="http://schemas.microsoft.com/office/drawing/2016/5/11/chartex" xmlns:cx6="http://schemas.microsoft.com/office/drawing/2016/5/12/chartex" xmlns:cx7="http://schemas.microsoft.com/office/drawing/2016/5/13/chartex" xmlns:cx8="http://schemas.microsoft.com/office/drawing/2016/5/14/chartex" xmlns:mc="http://schemas.openxmlformats.org/markup-compatibility/2006" xmlns:aink="http://schemas.microsoft.com/office/drawing/2016/ink" xmlns:am3d="http://schemas.microsoft.com/office/drawing/2017/model3d" xmlns:o="urn:schemas-microsoft-com:office:office" xmlns:r="http://schemas.openxmlformats.org/officeDocument/2006/relationships" xmlns:m="http://schemas.openxmlformats.org/officeDocument/2006/math" xmlns:v="urn:schemas-microsoft-com:vml" xmlns:wp14="http://schemas.microsoft.com/office/word/2010/wordprocessingDrawing" xmlns:wp="http://schemas.openxmlformats.org/drawingml/2006/wordprocessingDrawing" xmlns:w10="urn:schemas-microsoft-com:office:word" xmlns:w="http://schemas.openxmlformats.org/wordprocessingml/2006/main" xmlns:w14="http://schemas.microsoft.com/office/word/2010/wordml" xmlns:w15="http://schemas.microsoft.com/office/word/2012/wordml" xmlns:w16cex="http://schemas.microsoft.com/office/word/2018/wordml/cex" xmlns:w16cid="http://schemas.microsoft.com/office/word/2016/wordml/cid" xmlns:w16="http://schemas.microsoft.com/office/word/2018/wordml" xmlns:w16se="http://schemas.microsoft.com/office/word/2015/wordml/symex" xmlns:wpg="http://schemas.microsoft.com/office/word/2010/wordprocessingGroup" xmlns:wpi="http://schemas.microsoft.com/office/word/2010/wordprocessingInk" xmlns:wne="http://schemas.microsoft.com/office/word/2006/wordml" xmlns:wps="http://schemas.microsoft.com/office/word/2010/wordprocessingShape" mc:Ignorable="w14 w15 w16se w16cid w16 w16cex wp14">
   <w:abstractNum w:abstractNumId="0" w15:restartNumberingAfterBreak="0">
     <w:nsid w:val="6C304022"/>
     <w:multiLevelType w:val="hybridMultilevel"/>
@@ -1137,7 +2681,7 @@
 </file>
 
 <file path=word/styles.xml><?xml version="1.0" encoding="utf-8"?>
-<w:styles xmlns:mc="http://schemas.openxmlformats.org/markup-compatibility/2006" xmlns:r="http://schemas.openxmlformats.org/officeDocument/2006/relationships" xmlns:w="http://schemas.openxmlformats.org/wordprocessingml/2006/main" xmlns:w14="http://schemas.microsoft.com/office/word/2010/wordml" xmlns:w15="http://schemas.microsoft.com/office/word/2012/wordml" xmlns:w16cex="http://schemas.microsoft.com/office/word/2018/wordml/cex" xmlns:w16cid="http://schemas.microsoft.com/office/word/2016/wordml/cid" xmlns:w16="http://schemas.microsoft.com/office/word/2018/wordml" xmlns:w16sdtdh="http://schemas.microsoft.com/office/word/2020/wordml/sdtdatahash" xmlns:w16se="http://schemas.microsoft.com/office/word/2015/wordml/symex" mc:Ignorable="w14 w15 w16se w16cid w16 w16cex w16sdtdh">
+<w:styles xmlns:mc="http://schemas.openxmlformats.org/markup-compatibility/2006" xmlns:r="http://schemas.openxmlformats.org/officeDocument/2006/relationships" xmlns:w="http://schemas.openxmlformats.org/wordprocessingml/2006/main" xmlns:w14="http://schemas.microsoft.com/office/word/2010/wordml" xmlns:w15="http://schemas.microsoft.com/office/word/2012/wordml" xmlns:w16cex="http://schemas.microsoft.com/office/word/2018/wordml/cex" xmlns:w16cid="http://schemas.microsoft.com/office/word/2016/wordml/cid" xmlns:w16="http://schemas.microsoft.com/office/word/2018/wordml" xmlns:w16se="http://schemas.microsoft.com/office/word/2015/wordml/symex" mc:Ignorable="w14 w15 w16se w16cid w16 w16cex">
   <w:docDefaults>
     <w:rPrDefault>
       <w:rPr>

</xml_diff>